<commit_message>
Revisão final do relatório técnico.
</commit_message>
<xml_diff>
--- a/doc/Relatorio_Final.docx
+++ b/doc/Relatorio_Final.docx
@@ -1437,11 +1437,26 @@
     </w:p>
     <w:p>
       <w:pPr>
+        <w:pStyle w:val="Ttulo2"/>
+        <w:rPr>
+          <w:highlight w:val="yellow"/>
+        </w:rPr>
+      </w:pPr>
+      <w:r>
+        <w:rPr>
+          <w:highlight w:val="yellow"/>
+        </w:rPr>
+        <w:t>Motivação</w:t>
+      </w:r>
+    </w:p>
+    <w:p>
+      <w:pPr>
         <w:spacing w:line="240" w:lineRule="auto"/>
         <w:ind w:firstLine="0"/>
         <w:jc w:val="left"/>
       </w:pPr>
       <w:bookmarkStart w:id="5" w:name="_Toc48568825"/>
+      <w:commentRangeStart w:id="6"/>
       <w:r>
         <w:t>D</w:t>
       </w:r>
@@ -1729,6 +1744,13 @@
       <w:r>
         <w:t>.</w:t>
       </w:r>
+      <w:commentRangeEnd w:id="6"/>
+      <w:r>
+        <w:rPr>
+          <w:rStyle w:val="Refdecomentrio"/>
+        </w:rPr>
+        <w:commentReference w:id="6"/>
+      </w:r>
     </w:p>
     <w:p>
       <w:pPr>
@@ -2017,6 +2039,7 @@
         <w:jc w:val="left"/>
       </w:pPr>
       <w:r>
+        <w:lastRenderedPageBreak/>
         <w:t>S</w:t>
       </w:r>
       <w:r>
@@ -2089,7 +2112,6 @@
         <w:t xml:space="preserve"> </w:t>
       </w:r>
       <w:r>
-        <w:lastRenderedPageBreak/>
         <w:t>eletromagnéticas</w:t>
       </w:r>
       <w:r>
@@ -2416,12 +2438,25 @@
       <w:pPr>
         <w:pStyle w:val="Ttulo2"/>
       </w:pPr>
-      <w:bookmarkStart w:id="6" w:name="_Toc88682664"/>
+      <w:bookmarkStart w:id="7" w:name="_Toc88682664"/>
+      <w:commentRangeStart w:id="8"/>
       <w:r>
         <w:t>Definição do problema</w:t>
       </w:r>
       <w:bookmarkEnd w:id="5"/>
-      <w:bookmarkEnd w:id="6"/>
+      <w:bookmarkEnd w:id="7"/>
+      <w:commentRangeEnd w:id="8"/>
+      <w:r>
+        <w:rPr>
+          <w:rStyle w:val="Refdecomentrio"/>
+          <w:rFonts w:eastAsia="Times New Roman"/>
+          <w:b w:val="0"/>
+          <w:bCs w:val="0"/>
+          <w:iCs w:val="0"/>
+          <w:color w:val="auto"/>
+        </w:rPr>
+        <w:commentReference w:id="8"/>
+      </w:r>
     </w:p>
     <w:p>
       <w:pPr>
@@ -2663,6 +2698,7 @@
         <w:jc w:val="left"/>
       </w:pPr>
       <w:r>
+        <w:lastRenderedPageBreak/>
         <w:t>Isto posto</w:t>
       </w:r>
       <w:r>
@@ -2696,15 +2732,26 @@
     <w:p>
       <w:pPr>
         <w:pStyle w:val="Ttulo2"/>
-      </w:pPr>
-      <w:bookmarkStart w:id="7" w:name="_Toc48568826"/>
-      <w:bookmarkStart w:id="8" w:name="_Toc88682665"/>
-      <w:r>
-        <w:lastRenderedPageBreak/>
+        <w:rPr>
+          <w:highlight w:val="yellow"/>
+        </w:rPr>
+      </w:pPr>
+      <w:bookmarkStart w:id="9" w:name="_Toc48568826"/>
+      <w:bookmarkStart w:id="10" w:name="_Toc88682665"/>
+      <w:r>
+        <w:rPr>
+          <w:highlight w:val="yellow"/>
+        </w:rPr>
         <w:t>Objetivo</w:t>
       </w:r>
-      <w:bookmarkEnd w:id="7"/>
-      <w:bookmarkEnd w:id="8"/>
+      <w:bookmarkEnd w:id="9"/>
+      <w:bookmarkEnd w:id="10"/>
+      <w:r>
+        <w:rPr>
+          <w:highlight w:val="yellow"/>
+        </w:rPr>
+        <w:t>s</w:t>
+      </w:r>
     </w:p>
     <w:p>
       <w:pPr>
@@ -2786,7 +2833,11 @@
         <w:t xml:space="preserve"> processamento de imagens</w:t>
       </w:r>
       <w:r>
-        <w:t>, para</w:t>
+        <w:t xml:space="preserve">, </w:t>
+      </w:r>
+      <w:commentRangeStart w:id="11"/>
+      <w:r>
+        <w:t>para</w:t>
       </w:r>
       <w:r>
         <w:t xml:space="preserve"> comparar imagens em diferentes </w:t>
@@ -2798,7 +2849,17 @@
         <w:t xml:space="preserve"> </w:t>
       </w:r>
       <w:r>
-        <w:t xml:space="preserve">e segmentá-la </w:t>
+        <w:t>e segmentá-la</w:t>
+      </w:r>
+      <w:commentRangeEnd w:id="11"/>
+      <w:r>
+        <w:rPr>
+          <w:rStyle w:val="Refdecomentrio"/>
+        </w:rPr>
+        <w:commentReference w:id="11"/>
+      </w:r>
+      <w:r>
+        <w:t xml:space="preserve"> </w:t>
       </w:r>
       <w:r>
         <w:t>a fim de fornecer uma imagem binária, que represente a alteração n</w:t>
@@ -2838,14 +2899,11 @@
     <w:p>
       <w:pPr>
         <w:spacing w:line="240" w:lineRule="auto"/>
-        <w:ind w:firstLine="0"/>
-        <w:jc w:val="left"/>
-      </w:pPr>
-      <w:r>
-        <w:t>Assim</w:t>
-      </w:r>
-      <w:r>
-        <w:t>, o</w:t>
+        <w:ind w:firstLine="431"/>
+      </w:pPr>
+      <w:commentRangeStart w:id="12"/>
+      <w:r>
+        <w:t>O</w:t>
       </w:r>
       <w:r>
         <w:t xml:space="preserve"> objetivo deste trabalho </w:t>
@@ -2854,19 +2912,80 @@
         <w:t>consiste</w:t>
       </w:r>
       <w:r>
-        <w:t xml:space="preserve"> em automatizar o processo de detecção de mudança no uso da terra, </w:t>
-      </w:r>
-      <w:r>
-        <w:t xml:space="preserve">buscando </w:t>
-      </w:r>
-      <w:r>
-        <w:t>facilitar o processamento e análise dos dados espaciais e geográficos para fiscalização de uso de solo.</w:t>
+        <w:t xml:space="preserve"> em </w:t>
+      </w:r>
+      <w:r>
+        <w:t>desenvolver componentes de software</w:t>
+      </w:r>
+      <w:r>
+        <w:t>, utilizando técnicas de processamento digital de imagens (PDI)</w:t>
+      </w:r>
+      <w:r>
+        <w:t xml:space="preserve"> que podem ser utilizados na automação da detecção de mudanças no uso da terra. Esses componentes incluem:</w:t>
+      </w:r>
+    </w:p>
+    <w:p>
+      <w:pPr>
+        <w:pStyle w:val="PargrafodaLista"/>
+        <w:numPr>
+          <w:ilvl w:val="0"/>
+          <w:numId w:val="32"/>
+        </w:numPr>
+        <w:spacing w:line="240" w:lineRule="auto"/>
+      </w:pPr>
+      <w:r>
+        <w:t>Funcionalidades para filtragem espacial</w:t>
+      </w:r>
+    </w:p>
+    <w:p>
+      <w:pPr>
+        <w:pStyle w:val="PargrafodaLista"/>
+        <w:numPr>
+          <w:ilvl w:val="0"/>
+          <w:numId w:val="32"/>
+        </w:numPr>
+        <w:spacing w:line="240" w:lineRule="auto"/>
+      </w:pPr>
+      <w:r>
+        <w:t>Funcionalidades para registro.</w:t>
+      </w:r>
+    </w:p>
+    <w:p>
+      <w:pPr>
+        <w:pStyle w:val="PargrafodaLista"/>
+        <w:numPr>
+          <w:ilvl w:val="0"/>
+          <w:numId w:val="32"/>
+        </w:numPr>
+        <w:spacing w:line="240" w:lineRule="auto"/>
+      </w:pPr>
+      <w:r>
+        <w:t>Funcionalidades para comparação de imagens.</w:t>
       </w:r>
     </w:p>
     <w:p>
       <w:pPr>
         <w:spacing w:line="240" w:lineRule="auto"/>
         <w:ind w:firstLine="0"/>
+      </w:pPr>
+      <w:r>
+        <w:t xml:space="preserve">Como o </w:t>
+      </w:r>
+      <w:r>
+        <w:t>foco do trabalho é mostrar a utilização de técnicas fundamentais de processamento de imagens aplicadas ao problema descrito, o cenário que será utilizado incluirá imagens contendo apenas parte da totalidade dos problemas encontrados em uma situação mais realística (por exemplo, registro não envolvendo transformações de rotação).</w:t>
+      </w:r>
+      <w:commentRangeEnd w:id="12"/>
+      <w:r>
+        <w:rPr>
+          <w:rStyle w:val="Refdecomentrio"/>
+        </w:rPr>
+        <w:commentReference w:id="12"/>
+      </w:r>
+    </w:p>
+    <w:p>
+      <w:pPr>
+        <w:spacing w:line="240" w:lineRule="auto"/>
+        <w:ind w:firstLine="431"/>
         <w:jc w:val="left"/>
       </w:pPr>
     </w:p>
@@ -2890,8 +3009,8 @@
         <w:ind w:firstLine="0"/>
         <w:jc w:val="left"/>
         <w:sectPr>
-          <w:headerReference w:type="default" r:id="rId17"/>
-          <w:footerReference w:type="default" r:id="rId18"/>
+          <w:headerReference w:type="default" r:id="rId21"/>
+          <w:footerReference w:type="default" r:id="rId22"/>
           <w:pgSz w:w="11907" w:h="16840" w:code="9"/>
           <w:pgMar w:top="1701" w:right="1134" w:bottom="1134" w:left="1701" w:header="1134" w:footer="1134" w:gutter="0"/>
           <w:cols w:space="720"/>
@@ -2904,39 +3023,115 @@
       <w:pPr>
         <w:pStyle w:val="Ttulo1"/>
       </w:pPr>
-      <w:bookmarkStart w:id="9" w:name="_Toc48568827"/>
-      <w:bookmarkStart w:id="10" w:name="_Toc88682666"/>
+      <w:bookmarkStart w:id="13" w:name="_Toc48568827"/>
+      <w:bookmarkStart w:id="14" w:name="_Toc88682666"/>
       <w:r>
         <w:lastRenderedPageBreak/>
         <w:t>Desenvolvimento</w:t>
       </w:r>
-      <w:bookmarkEnd w:id="9"/>
-      <w:bookmarkEnd w:id="10"/>
+      <w:bookmarkEnd w:id="13"/>
+      <w:bookmarkEnd w:id="14"/>
     </w:p>
     <w:p>
       <w:pPr>
         <w:pStyle w:val="Ttulo2"/>
-      </w:pPr>
-      <w:bookmarkStart w:id="11" w:name="_Toc88682667"/>
-      <w:r>
-        <w:t>Fundamentos do Processamento de Imagens</w:t>
-      </w:r>
-      <w:bookmarkEnd w:id="11"/>
+        <w:rPr>
+          <w:highlight w:val="yellow"/>
+        </w:rPr>
+      </w:pPr>
+      <w:r>
+        <w:rPr>
+          <w:highlight w:val="yellow"/>
+        </w:rPr>
+        <w:t>Fundamentação básica de PDI</w:t>
+      </w:r>
     </w:p>
     <w:p>
       <w:pPr>
         <w:spacing w:before="100" w:beforeAutospacing="1" w:after="100" w:afterAutospacing="1" w:line="240" w:lineRule="auto"/>
         <w:ind w:firstLine="0"/>
         <w:jc w:val="left"/>
-      </w:pPr>
-      <w:r>
-        <w:t xml:space="preserve">A área de Processamento de Imagens, de forma resumida, abrange operações realizadas sobre imagens matriciais e que resultam em novas imagens. Ainda, a área de Visão inclui operações de análise dos objetos presentes em uma imagem e o modelo matemático </w:t>
-      </w:r>
-      <w:r>
-        <w:t>destes objetos</w:t>
-      </w:r>
-      <w:r>
-        <w:t>.</w:t>
+        <w:rPr>
+          <w:highlight w:val="yellow"/>
+        </w:rPr>
+      </w:pPr>
+      <w:r>
+        <w:t xml:space="preserve">A área de Processamento de Imagens, de forma resumida, abrange operações realizadas sobre imagens matriciais e que resultam em novas imagens. </w:t>
+      </w:r>
+      <w:r>
+        <w:rPr>
+          <w:highlight w:val="yellow"/>
+        </w:rPr>
+        <w:t xml:space="preserve">Já </w:t>
+      </w:r>
+      <w:r>
+        <w:rPr>
+          <w:highlight w:val="yellow"/>
+        </w:rPr>
+        <w:t xml:space="preserve">a área de Visão </w:t>
+      </w:r>
+      <w:r>
+        <w:rPr>
+          <w:highlight w:val="yellow"/>
+        </w:rPr>
+        <w:t xml:space="preserve">Computacional </w:t>
+      </w:r>
+      <w:r>
+        <w:rPr>
+          <w:highlight w:val="yellow"/>
+        </w:rPr>
+        <w:t xml:space="preserve">inclui operações </w:t>
+      </w:r>
+      <w:r>
+        <w:rPr>
+          <w:highlight w:val="yellow"/>
+        </w:rPr>
+        <w:t>de alto nível sobre imagens e que resultam em significação ou tomada de decisão similar à que ocorre no processo cognitivo humano</w:t>
+      </w:r>
+      <w:r>
+        <w:t xml:space="preserve">. </w:t>
+      </w:r>
+      <w:r>
+        <w:rPr>
+          <w:highlight w:val="yellow"/>
+        </w:rPr>
+        <w:t>A aplicação e</w:t>
+      </w:r>
+      <w:r>
+        <w:rPr>
+          <w:highlight w:val="yellow"/>
+        </w:rPr>
+        <w:t xml:space="preserve"> escolha </w:t>
+      </w:r>
+      <w:r>
+        <w:rPr>
+          <w:highlight w:val="yellow"/>
+        </w:rPr>
+        <w:t xml:space="preserve">dessas técnicas depende dos </w:t>
+      </w:r>
+      <w:r>
+        <w:rPr>
+          <w:highlight w:val="yellow"/>
+        </w:rPr>
+        <w:t>objetivo</w:t>
+      </w:r>
+      <w:r>
+        <w:rPr>
+          <w:highlight w:val="yellow"/>
+        </w:rPr>
+        <w:t>s a serem</w:t>
+      </w:r>
+      <w:r>
+        <w:rPr>
+          <w:highlight w:val="yellow"/>
+        </w:rPr>
+        <w:t xml:space="preserve"> atingidos pelo sistema</w:t>
+      </w:r>
+      <w:r>
+        <w:rPr>
+          <w:highlight w:val="yellow"/>
+        </w:rPr>
+        <w:t xml:space="preserve">. </w:t>
       </w:r>
     </w:p>
     <w:p>
@@ -2944,21 +3139,95 @@
         <w:spacing w:before="100" w:beforeAutospacing="1" w:after="100" w:afterAutospacing="1" w:line="240" w:lineRule="auto"/>
         <w:ind w:firstLine="0"/>
         <w:jc w:val="left"/>
-      </w:pPr>
-      <w:r>
-        <w:t xml:space="preserve">Ambas as áreas são parte da ciência da Computação Gráfica e a escolha pelo seu uso varia de acordo com o objetivo. Esta diferença de objetivos requer modelos de trabalhos diferentes. Em Processamento de Imagens utiliza-se o modelo </w:t>
+        <w:rPr>
+          <w:highlight w:val="yellow"/>
+        </w:rPr>
+      </w:pPr>
+      <w:r>
+        <w:rPr>
+          <w:highlight w:val="yellow"/>
+        </w:rPr>
+        <w:t xml:space="preserve">Uma imagem digital é, tipicamente, uma representação bidimensional e planar de </w:t>
+      </w:r>
+      <w:r>
+        <w:rPr>
+          <w:highlight w:val="yellow"/>
+        </w:rPr>
+        <w:t xml:space="preserve">objetos </w:t>
+      </w:r>
+      <w:r>
+        <w:rPr>
+          <w:highlight w:val="yellow"/>
+        </w:rPr>
+        <w:t xml:space="preserve">em um </w:t>
       </w:r>
       <w:proofErr w:type="spellStart"/>
       <w:r>
+        <w:rPr>
+          <w:highlight w:val="yellow"/>
+        </w:rPr>
+        <w:t>array</w:t>
+      </w:r>
+      <w:proofErr w:type="spellEnd"/>
+      <w:r>
+        <w:rPr>
+          <w:highlight w:val="yellow"/>
+        </w:rPr>
+        <w:t xml:space="preserve">. Cada elemento desse </w:t>
+      </w:r>
+      <w:proofErr w:type="spellStart"/>
+      <w:r>
+        <w:rPr>
+          <w:highlight w:val="yellow"/>
+        </w:rPr>
+        <w:t>array</w:t>
+      </w:r>
+      <w:proofErr w:type="spellEnd"/>
+      <w:r>
+        <w:rPr>
+          <w:highlight w:val="yellow"/>
+        </w:rPr>
+        <w:t>, denominado de pixel, corresponde a uma determinada intensidade da luz refletida pelo objeto. Matematicamente uma imagem é uma função da forma</w:t>
+      </w:r>
+    </w:p>
+    <w:p>
+      <w:pPr>
+        <w:spacing w:before="100" w:beforeAutospacing="1" w:after="100" w:afterAutospacing="1" w:line="240" w:lineRule="auto"/>
+        <w:ind w:firstLine="0"/>
+        <w:jc w:val="center"/>
         <w:rPr>
           <w:i/>
           <w:iCs/>
-        </w:rPr>
-        <w:t>raster</w:t>
+          <w:highlight w:val="yellow"/>
+        </w:rPr>
+      </w:pPr>
+      <w:r>
+        <w:rPr>
+          <w:i/>
+          <w:iCs/>
+          <w:highlight w:val="yellow"/>
+        </w:rPr>
+        <w:t>I = f(</w:t>
+      </w:r>
+      <w:proofErr w:type="spellStart"/>
+      <w:proofErr w:type="gramStart"/>
+      <w:r>
+        <w:rPr>
+          <w:i/>
+          <w:iCs/>
+          <w:highlight w:val="yellow"/>
+        </w:rPr>
+        <w:t>x,y</w:t>
       </w:r>
       <w:proofErr w:type="spellEnd"/>
-      <w:r>
-        <w:t>, também identificado como modelo matricial.</w:t>
+      <w:proofErr w:type="gramEnd"/>
+      <w:r>
+        <w:rPr>
+          <w:i/>
+          <w:iCs/>
+          <w:highlight w:val="yellow"/>
+        </w:rPr>
+        <w:t>)</w:t>
       </w:r>
     </w:p>
     <w:p>
@@ -2968,19 +3237,10 @@
         <w:jc w:val="left"/>
       </w:pPr>
       <w:r>
-        <w:t xml:space="preserve">Neste tipo de imagem o armazenamento dos objetos ocorre a partir das coordenadas de seus vértices, independente da dimensão (espacial ou planar). Para isto utiliza-se o plano Cartesiano, uma grade de números inteiros que descrevem a posição do objeto na </w:t>
-      </w:r>
-      <w:proofErr w:type="spellStart"/>
-      <w:r>
-        <w:rPr>
-          <w:i/>
-          <w:iCs/>
-        </w:rPr>
-        <w:t>matrix</w:t>
-      </w:r>
-      <w:proofErr w:type="spellEnd"/>
-      <w:r>
-        <w:t>, sendo o pixel a unidade mínima da imagem.</w:t>
+        <w:rPr>
+          <w:highlight w:val="yellow"/>
+        </w:rPr>
+        <w:t>sendo I a intensidade e x e y as coordenadas do plano. Em uma imagem digital I, x e y assumem valores finitos e discretos.</w:t>
       </w:r>
     </w:p>
     <w:p>
@@ -2990,19 +3250,15 @@
         <w:jc w:val="left"/>
       </w:pPr>
       <w:r>
-        <w:t xml:space="preserve">O modelo </w:t>
+        <w:t xml:space="preserve">Para realizar a </w:t>
       </w:r>
       <w:proofErr w:type="spellStart"/>
       <w:r>
-        <w:rPr>
-          <w:i/>
-          <w:iCs/>
-        </w:rPr>
-        <w:t>raster</w:t>
+        <w:t>discretização</w:t>
       </w:r>
       <w:proofErr w:type="spellEnd"/>
       <w:r>
-        <w:t xml:space="preserve"> utiliza matrizes de dados para armazenar a informação de cor de cada pixel. Do ponto de vista físico, a cor se refere a Luz, que percorre o espaço, ora se comportando com onda, ora como partícula. Para este estudo será considerado a luz como uma onda, uma radiação eletromagnética que possui uma Distribuição Espectral de Potência para cada comprimento de onda.</w:t>
+        <w:t xml:space="preserve"> da imagem, aplica-se funções matemáticas, que quando aplicadas no eixo do domínio é chamada de Amostragem, quando no contradomínio é chamada de Quantização. Neste processo, ao ser digitalizada, a imagem assume tamanho em pixels e desta forma para conhecer a Resolução, basta saber a razão entre o número de pixels e o tamanho real da imagem.</w:t>
       </w:r>
     </w:p>
     <w:p>
@@ -3012,7 +3268,42 @@
         <w:jc w:val="left"/>
       </w:pPr>
       <w:r>
-        <w:t>Neste modelo matricial não há diferenciação de objetos presentes na imagem. Dessa forma, é possível escalar, rotacionar e deslocar sem causar distorções na imagem. Por outro lado, o armazenamento de uma matriz que contém a cena, em geral, requer muito espaço de memória em comparação a uma imagem vetorial.</w:t>
+        <w:t xml:space="preserve">Do ponto de vista físico, a cor se refere </w:t>
+      </w:r>
+      <w:r>
+        <w:rPr>
+          <w:highlight w:val="yellow"/>
+        </w:rPr>
+        <w:t>à</w:t>
+      </w:r>
+      <w:r>
+        <w:t xml:space="preserve"> </w:t>
+      </w:r>
+      <w:r>
+        <w:rPr>
+          <w:highlight w:val="yellow"/>
+        </w:rPr>
+        <w:t>l</w:t>
+      </w:r>
+      <w:r>
+        <w:rPr>
+          <w:highlight w:val="yellow"/>
+        </w:rPr>
+        <w:t>uz</w:t>
+      </w:r>
+      <w:r>
+        <w:t xml:space="preserve">, que percorre o espaço, ora se comportando com onda, ora como partícula. </w:t>
+      </w:r>
+      <w:commentRangeStart w:id="15"/>
+      <w:r>
+        <w:t>Para este estudo será considerado a luz como uma onda, uma radiação eletromagnética que possui uma Distribuição Espectral de Potência para cada comprimento de onda.</w:t>
+      </w:r>
+      <w:commentRangeEnd w:id="15"/>
+      <w:r>
+        <w:rPr>
+          <w:rStyle w:val="Refdecomentrio"/>
+        </w:rPr>
+        <w:commentReference w:id="15"/>
       </w:r>
     </w:p>
     <w:p>
@@ -3022,10 +3313,21 @@
         <w:jc w:val="left"/>
       </w:pPr>
       <w:r>
-        <w:t>Para se representar uma cena do mundo real do tipo contínua para um computador, é preciso discretizar a imagem, pois o um computador armazena apenas bits, que pode ser 0 ou 1. Então, o computador opera sempre com números inteiros ou, em alguns casos, com uma aproximação de um número real. Dessa forma, não é possível representar imagens contínuas no computador.</w:t>
-      </w:r>
-      <w:r>
-        <w:t xml:space="preserve"> Tipicamente, uma imagem pode ser representada por uma função em duas dimensões para imagens monocromáticas ou mais para imagens multiespectrais.</w:t>
+        <w:t xml:space="preserve">Neste modelo matricial não há diferenciação de objetos presentes na imagem. </w:t>
+      </w:r>
+      <w:commentRangeStart w:id="16"/>
+      <w:r>
+        <w:t>Dessa forma, é possível escalar, rotacionar e deslocar sem causar distorções na imagem</w:t>
+      </w:r>
+      <w:commentRangeEnd w:id="16"/>
+      <w:r>
+        <w:rPr>
+          <w:rStyle w:val="Refdecomentrio"/>
+        </w:rPr>
+        <w:commentReference w:id="16"/>
+      </w:r>
+      <w:r>
+        <w:t>. Por outro lado, o armazenamento de uma matriz que contém a cena, em geral, requer muito espaço de memória em comparação a uma imagem vetorial.</w:t>
       </w:r>
     </w:p>
     <w:p>
@@ -3034,16 +3336,25 @@
         <w:ind w:firstLine="0"/>
         <w:jc w:val="left"/>
       </w:pPr>
-      <w:r>
-        <w:t xml:space="preserve">Para realizar a </w:t>
-      </w:r>
-      <w:proofErr w:type="spellStart"/>
-      <w:r>
-        <w:t>discretização</w:t>
-      </w:r>
-      <w:proofErr w:type="spellEnd"/>
-      <w:r>
-        <w:t xml:space="preserve"> da imagem, aplica-se funções matemáticas, que quando aplicadas no eixo do domínio é chamada de Amostragem, quando no contradomínio é chamada de Quantização. Neste processo, ao ser digitalizada, a imagem assume tamanho em pixels e desta forma para conhecer a Resolução, basta saber a razão entre o número de pixels e o tamanho real da imagem.</w:t>
+      <w:commentRangeStart w:id="17"/>
+      <w:r>
+        <w:rPr>
+          <w:highlight w:val="red"/>
+        </w:rPr>
+        <w:t>Para se representar uma cena do mundo real do tipo contínua para um computador, é preciso discretizar a imagem, pois o um computador armazena apenas bits, que pode ser 0 ou 1. Então, o computador opera sempre com números inteiros ou, em alguns casos, com uma aproximação de um número real. Dessa forma, não é possível representar imagens contínuas no computador.</w:t>
+      </w:r>
+      <w:r>
+        <w:rPr>
+          <w:highlight w:val="red"/>
+        </w:rPr>
+        <w:t xml:space="preserve"> Tipicamente, uma imagem pode ser representada por uma função em duas dimensões para imagens monocromáticas ou mais para imagens multiespectrais.</w:t>
+      </w:r>
+      <w:commentRangeEnd w:id="17"/>
+      <w:r>
+        <w:rPr>
+          <w:rStyle w:val="Refdecomentrio"/>
+        </w:rPr>
+        <w:commentReference w:id="17"/>
       </w:r>
     </w:p>
     <w:p>
@@ -3071,7 +3382,36 @@
       </w:r>
       <w:r>
         <w:lastRenderedPageBreak/>
-        <w:t>métodos de realce e filtragem para compensar distorções específicas, geralmente geradas no momento da aquisição.</w:t>
+        <w:t xml:space="preserve">métodos de realce e filtragem para </w:t>
+      </w:r>
+      <w:r>
+        <w:rPr>
+          <w:highlight w:val="yellow"/>
+        </w:rPr>
+        <w:t>facilitar as demais etapas de processamento da imagem.</w:t>
+      </w:r>
+      <w:r>
+        <w:t xml:space="preserve"> </w:t>
+      </w:r>
+      <w:r>
+        <w:rPr>
+          <w:highlight w:val="yellow"/>
+        </w:rPr>
+        <w:t xml:space="preserve">Exemplos de filtragem e realce incluem a </w:t>
+      </w:r>
+      <w:proofErr w:type="spellStart"/>
+      <w:r>
+        <w:rPr>
+          <w:highlight w:val="yellow"/>
+        </w:rPr>
+        <w:t>limiarização</w:t>
+      </w:r>
+      <w:proofErr w:type="spellEnd"/>
+      <w:r>
+        <w:rPr>
+          <w:highlight w:val="yellow"/>
+        </w:rPr>
+        <w:t xml:space="preserve"> (utilizada nesse trabalho) e a aplicação de filtros derivativos.</w:t>
       </w:r>
     </w:p>
     <w:p>
@@ -3081,15 +3421,47 @@
         <w:jc w:val="left"/>
       </w:pPr>
       <w:r>
-        <w:t xml:space="preserve">Neste contexto, para se obter dados sobre os objetos presentes na imagem são necessárias as operações de Segmentação, que ocorre a partir do isolamento dos pixels. Neste estudo utilizou-se a </w:t>
+        <w:rPr>
+          <w:highlight w:val="yellow"/>
+        </w:rPr>
+        <w:t>A divisão de uma imagem em termos de partes constituintes é chamada de segmentação, que nada mais é do que agrupamento de pixels em regiões</w:t>
+      </w:r>
+      <w:r>
+        <w:rPr>
+          <w:highlight w:val="yellow"/>
+        </w:rPr>
+        <w:t>.</w:t>
+      </w:r>
+      <w:r>
+        <w:t xml:space="preserve"> </w:t>
+      </w:r>
+      <w:commentRangeStart w:id="18"/>
+      <w:r>
+        <w:rPr>
+          <w:highlight w:val="red"/>
+        </w:rPr>
+        <w:t xml:space="preserve">Neste estudo utilizou-se a </w:t>
       </w:r>
       <w:proofErr w:type="spellStart"/>
       <w:r>
+        <w:rPr>
+          <w:highlight w:val="red"/>
+        </w:rPr>
         <w:t>limiarização</w:t>
       </w:r>
       <w:proofErr w:type="spellEnd"/>
       <w:r>
+        <w:rPr>
+          <w:highlight w:val="red"/>
+        </w:rPr>
         <w:t xml:space="preserve"> por um tom de corte. Definido um tom de cor, aplica-se a regra para o que estiver acima do tom vire branco e abaixo vire preto, gerando uma nova imagem binária.</w:t>
+      </w:r>
+      <w:commentRangeEnd w:id="18"/>
+      <w:r>
+        <w:rPr>
+          <w:rStyle w:val="Refdecomentrio"/>
+        </w:rPr>
+        <w:commentReference w:id="18"/>
       </w:r>
     </w:p>
     <w:p>
@@ -3099,7 +3471,30 @@
         <w:jc w:val="left"/>
       </w:pPr>
       <w:r>
-        <w:t>Feito a segmentação pode-se aplicar técnicas para classificação e reconhecimento de objetos contidos na imagem. Isto pode ser feito através de operações pontuais, onde um pixel da imagem segmentada depende do mesmo pixel na imagem original, a fim de detectar uma alteração.</w:t>
+        <w:t>Feit</w:t>
+      </w:r>
+      <w:r>
+        <w:rPr>
+          <w:highlight w:val="yellow"/>
+        </w:rPr>
+        <w:t>a</w:t>
+      </w:r>
+      <w:r>
+        <w:t xml:space="preserve"> a segmentação pode-se aplicar técnicas para classificação e reconhecimento de objetos contidos na imagem. </w:t>
+      </w:r>
+      <w:commentRangeStart w:id="19"/>
+      <w:r>
+        <w:rPr>
+          <w:highlight w:val="red"/>
+        </w:rPr>
+        <w:t>Isto pode ser feito através de operações pontuais, onde um pixel da imagem segmentada depende do mesmo pixel na imagem original, a fim de detectar uma alteração.</w:t>
+      </w:r>
+      <w:commentRangeEnd w:id="19"/>
+      <w:r>
+        <w:rPr>
+          <w:rStyle w:val="Refdecomentrio"/>
+        </w:rPr>
+        <w:commentReference w:id="19"/>
       </w:r>
     </w:p>
     <w:p>
@@ -3107,42 +3502,332 @@
         <w:spacing w:before="100" w:beforeAutospacing="1" w:after="100" w:afterAutospacing="1" w:line="240" w:lineRule="auto"/>
         <w:ind w:firstLine="0"/>
         <w:jc w:val="left"/>
-        <w:rPr>
-          <w:color w:val="00B050"/>
-        </w:rPr>
-      </w:pPr>
-      <w:r>
-        <w:t xml:space="preserve">A comparação entre duas imagens requer as etapas de Registro e o Casamento de Padrões. Na operação de registro busca-se alinhar as imagens que serão comparadas, através de uma operação pontual que verifica em quais coordenadas de seus vértices são compatíveis, delimitando a área de comparação. Para o casamento dos pixels </w:t>
-      </w:r>
-      <w:r>
-        <w:t>utiliza-se o valor do erro médio da comparação ponto a ponto das imagens, através do casamento de padrões.</w:t>
+      </w:pPr>
+      <w:r>
+        <w:rPr>
+          <w:highlight w:val="yellow"/>
+        </w:rPr>
+        <w:t xml:space="preserve">Para comparar </w:t>
+      </w:r>
+      <w:r>
+        <w:rPr>
+          <w:highlight w:val="yellow"/>
+        </w:rPr>
+        <w:t>duas imagens</w:t>
+      </w:r>
+      <w:r>
+        <w:rPr>
+          <w:highlight w:val="yellow"/>
+        </w:rPr>
+        <w:t xml:space="preserve"> e, consequentemente</w:t>
+      </w:r>
+      <w:r>
+        <w:rPr>
+          <w:highlight w:val="yellow"/>
+        </w:rPr>
+        <w:t>,</w:t>
+      </w:r>
+      <w:r>
+        <w:rPr>
+          <w:highlight w:val="yellow"/>
+        </w:rPr>
+        <w:t xml:space="preserve"> haver a possibilidade de detecção de mudanças, é necessária a etapa de registro. O registro, por sua vez, é baseado na identificação de padrões ou elementos característicos de uma certa imagem. </w:t>
+      </w:r>
+      <w:r>
+        <w:rPr>
+          <w:highlight w:val="yellow"/>
+        </w:rPr>
+        <w:t>Na operação de registro busca-se alinhar as imagens que serão comparadas</w:t>
+      </w:r>
+      <w:r>
+        <w:rPr>
+          <w:highlight w:val="yellow"/>
+        </w:rPr>
+        <w:t xml:space="preserve"> </w:t>
+      </w:r>
+      <w:r>
+        <w:rPr>
+          <w:highlight w:val="yellow"/>
+        </w:rPr>
+        <w:t>delimitando</w:t>
+      </w:r>
+      <w:r>
+        <w:rPr>
+          <w:highlight w:val="yellow"/>
+        </w:rPr>
+        <w:t>-se uma</w:t>
+      </w:r>
+      <w:r>
+        <w:rPr>
+          <w:highlight w:val="yellow"/>
+        </w:rPr>
+        <w:t xml:space="preserve"> área de comparação. </w:t>
+      </w:r>
+      <w:r>
+        <w:rPr>
+          <w:highlight w:val="yellow"/>
+        </w:rPr>
+        <w:t xml:space="preserve">Os algoritmos que detectam tais padrões com frequência fazem uso de medidas de erro de casamento do padrão que é utilizado como referência em ambas as imagens (esses padrões contém os chamados pontos de controle – </w:t>
+      </w:r>
+      <w:proofErr w:type="spellStart"/>
+      <w:r>
+        <w:rPr>
+          <w:i/>
+          <w:iCs/>
+          <w:highlight w:val="yellow"/>
+        </w:rPr>
+        <w:t>tie</w:t>
+      </w:r>
+      <w:proofErr w:type="spellEnd"/>
+      <w:r>
+        <w:rPr>
+          <w:i/>
+          <w:iCs/>
+          <w:highlight w:val="yellow"/>
+        </w:rPr>
+        <w:t xml:space="preserve"> points</w:t>
+      </w:r>
+      <w:r>
+        <w:rPr>
+          <w:highlight w:val="yellow"/>
+        </w:rPr>
+        <w:t>).</w:t>
       </w:r>
     </w:p>
     <w:p>
       <w:pPr>
         <w:pStyle w:val="Ttulo2"/>
-      </w:pPr>
-      <w:bookmarkStart w:id="12" w:name="_Toc438245121"/>
-      <w:bookmarkStart w:id="13" w:name="_Toc48568828"/>
-      <w:bookmarkStart w:id="14" w:name="_Toc88682668"/>
-      <w:r>
-        <w:t>Arquitetura</w:t>
-      </w:r>
-      <w:bookmarkEnd w:id="12"/>
-      <w:bookmarkEnd w:id="13"/>
-      <w:r>
-        <w:t xml:space="preserve"> da Aplicação</w:t>
-      </w:r>
-      <w:bookmarkEnd w:id="14"/>
+        <w:numPr>
+          <w:ilvl w:val="1"/>
+          <w:numId w:val="33"/>
+        </w:numPr>
+      </w:pPr>
+      <w:bookmarkStart w:id="20" w:name="_Toc88682669"/>
+      <w:r>
+        <w:t>Tecnologias Utilizadas</w:t>
+      </w:r>
+      <w:bookmarkEnd w:id="20"/>
+    </w:p>
+    <w:p>
+      <w:r>
+        <w:t xml:space="preserve">O </w:t>
+      </w:r>
+      <w:r>
+        <w:rPr>
+          <w:i/>
+          <w:iCs/>
+          <w:highlight w:val="yellow"/>
+        </w:rPr>
+        <w:t>software</w:t>
+      </w:r>
+      <w:r>
+        <w:t xml:space="preserve"> desenvolvido neste trabalho</w:t>
+      </w:r>
+      <w:r>
+        <w:t xml:space="preserve"> é um sistema para internet com persistência de dados. Para atingir este objetivo, utilizou-se o framework </w:t>
+      </w:r>
+      <w:proofErr w:type="spellStart"/>
+      <w:r>
+        <w:t>Flask</w:t>
+      </w:r>
+      <w:proofErr w:type="spellEnd"/>
+      <w:r>
+        <w:t xml:space="preserve"> que utiliza a linguagem de programação Python, e o banco de dados </w:t>
+      </w:r>
+      <w:proofErr w:type="spellStart"/>
+      <w:r>
+        <w:t>NoSQL</w:t>
+      </w:r>
+      <w:proofErr w:type="spellEnd"/>
+      <w:r>
+        <w:t> </w:t>
+      </w:r>
+      <w:r>
+        <w:t xml:space="preserve">orientado a documento </w:t>
+      </w:r>
+      <w:proofErr w:type="spellStart"/>
+      <w:r>
+        <w:t>MongoDB</w:t>
+      </w:r>
+      <w:proofErr w:type="spellEnd"/>
+      <w:r>
+        <w:t>.</w:t>
+      </w:r>
+    </w:p>
+    <w:p>
+      <w:r>
+        <w:t xml:space="preserve">Para o </w:t>
+      </w:r>
+      <w:commentRangeStart w:id="21"/>
+      <w:r>
+        <w:rPr>
+          <w:i/>
+          <w:iCs/>
+          <w:highlight w:val="yellow"/>
+        </w:rPr>
+        <w:t>front</w:t>
+      </w:r>
+      <w:r>
+        <w:rPr>
+          <w:i/>
+          <w:iCs/>
+          <w:highlight w:val="yellow"/>
+        </w:rPr>
+        <w:t xml:space="preserve"> </w:t>
+      </w:r>
+      <w:proofErr w:type="spellStart"/>
+      <w:r>
+        <w:rPr>
+          <w:i/>
+          <w:iCs/>
+          <w:highlight w:val="yellow"/>
+        </w:rPr>
+        <w:t>end</w:t>
+      </w:r>
+      <w:proofErr w:type="spellEnd"/>
+      <w:r>
+        <w:t xml:space="preserve"> </w:t>
+      </w:r>
+      <w:commentRangeEnd w:id="21"/>
+      <w:r>
+        <w:rPr>
+          <w:rStyle w:val="Refdecomentrio"/>
+        </w:rPr>
+        <w:commentReference w:id="21"/>
+      </w:r>
+      <w:r>
+        <w:t xml:space="preserve">da aplicação utilizou-se a linguagem de marcação HTML </w:t>
+      </w:r>
+      <w:r>
+        <w:t>(</w:t>
+      </w:r>
+      <w:proofErr w:type="spellStart"/>
+      <w:r>
+        <w:t>HyperText</w:t>
+      </w:r>
+      <w:proofErr w:type="spellEnd"/>
+      <w:r>
+        <w:t xml:space="preserve"> Markup </w:t>
+      </w:r>
+      <w:proofErr w:type="spellStart"/>
+      <w:r>
+        <w:t>Language</w:t>
+      </w:r>
+      <w:proofErr w:type="spellEnd"/>
+      <w:r>
+        <w:t>)</w:t>
+      </w:r>
+      <w:r>
+        <w:t>, a linguagem de estilização CSS (</w:t>
+      </w:r>
+      <w:proofErr w:type="spellStart"/>
+      <w:r>
+        <w:t>Cascading</w:t>
+      </w:r>
+      <w:proofErr w:type="spellEnd"/>
+      <w:r>
+        <w:t xml:space="preserve"> </w:t>
+      </w:r>
+      <w:proofErr w:type="spellStart"/>
+      <w:r>
+        <w:t>Style</w:t>
+      </w:r>
+      <w:proofErr w:type="spellEnd"/>
+      <w:r>
+        <w:t xml:space="preserve"> </w:t>
+      </w:r>
+      <w:proofErr w:type="spellStart"/>
+      <w:r>
+        <w:t>Sheets</w:t>
+      </w:r>
+      <w:proofErr w:type="spellEnd"/>
+      <w:r>
+        <w:t xml:space="preserve">) e a linguagem de programação </w:t>
+      </w:r>
+      <w:proofErr w:type="spellStart"/>
+      <w:r>
+        <w:t>JavaScript</w:t>
+      </w:r>
+      <w:proofErr w:type="spellEnd"/>
+      <w:r>
+        <w:t>.</w:t>
+      </w:r>
+    </w:p>
+    <w:p>
+      <w:r>
+        <w:t xml:space="preserve">No </w:t>
+      </w:r>
+      <w:proofErr w:type="spellStart"/>
+      <w:r>
+        <w:t>back</w:t>
+      </w:r>
+      <w:proofErr w:type="spellEnd"/>
+      <w:r>
+        <w:t xml:space="preserve"> </w:t>
+      </w:r>
+      <w:proofErr w:type="spellStart"/>
+      <w:r>
+        <w:t>end</w:t>
+      </w:r>
+      <w:proofErr w:type="spellEnd"/>
+      <w:r>
+        <w:t xml:space="preserve"> utilizou-se o framework </w:t>
+      </w:r>
+      <w:proofErr w:type="spellStart"/>
+      <w:r>
+        <w:t>Flask</w:t>
+      </w:r>
+      <w:proofErr w:type="spellEnd"/>
+      <w:r>
+        <w:t xml:space="preserve"> para o desenvolvimento das funcionalidades da aplicação e o banco de dados não relacional </w:t>
+      </w:r>
+      <w:proofErr w:type="spellStart"/>
+      <w:r>
+        <w:t>MongoDB</w:t>
+      </w:r>
+      <w:proofErr w:type="spellEnd"/>
+      <w:r>
+        <w:t xml:space="preserve"> para armazenar as imagens e o resultado da comparação.</w:t>
+      </w:r>
     </w:p>
     <w:p>
       <w:pPr>
         <w:spacing w:before="100" w:beforeAutospacing="1" w:after="100" w:afterAutospacing="1" w:line="240" w:lineRule="auto"/>
         <w:ind w:firstLine="0"/>
         <w:jc w:val="left"/>
-      </w:pPr>
-      <w:r>
-        <w:t>A partir da imagem matricial é possível fazer operações para extrair dados e informações sobre uma área de específica. Para a detecção de mudança no uso e cobertura da terra, busca-se identificar as possíveis alterações em um período.</w:t>
+        <w:rPr>
+          <w:color w:val="00B050"/>
+        </w:rPr>
+      </w:pPr>
+    </w:p>
+    <w:p>
+      <w:pPr>
+        <w:pStyle w:val="Ttulo2"/>
+      </w:pPr>
+      <w:bookmarkStart w:id="22" w:name="_Toc438245121"/>
+      <w:bookmarkStart w:id="23" w:name="_Toc48568828"/>
+      <w:bookmarkStart w:id="24" w:name="_Toc88682668"/>
+      <w:commentRangeStart w:id="25"/>
+      <w:r>
+        <w:t>Arquitetura</w:t>
+      </w:r>
+      <w:bookmarkEnd w:id="22"/>
+      <w:bookmarkEnd w:id="23"/>
+      <w:r>
+        <w:t xml:space="preserve"> da Aplicação</w:t>
+      </w:r>
+      <w:bookmarkEnd w:id="24"/>
+      <w:commentRangeEnd w:id="25"/>
+      <w:r>
+        <w:rPr>
+          <w:rStyle w:val="Refdecomentrio"/>
+          <w:rFonts w:eastAsia="Times New Roman"/>
+          <w:b w:val="0"/>
+          <w:bCs w:val="0"/>
+          <w:iCs w:val="0"/>
+          <w:color w:val="auto"/>
+        </w:rPr>
+        <w:commentReference w:id="25"/>
       </w:r>
     </w:p>
     <w:p>
@@ -3152,15 +3837,7 @@
         <w:jc w:val="left"/>
       </w:pPr>
       <w:r>
-        <w:t xml:space="preserve">Neste processo, define-se um ponto de interesse e imagens </w:t>
-      </w:r>
-      <w:proofErr w:type="spellStart"/>
-      <w:r>
-        <w:t>multitemporais</w:t>
-      </w:r>
-      <w:proofErr w:type="spellEnd"/>
-      <w:r>
-        <w:t xml:space="preserve"> para realizar a comparação e gerar uma nova imagem que represente a diferença detectada. Dessa forma, o sistema desenvolvido realiza as operações de identificação da série histórica, este recebe 3 imagens como entrada. O primeiro parâmetro é a imagem da área em que se busca realizar a análise, a referência. Os outros parâmetros são as cenas em períodos distintos, o qual a imagem de referência deve abranger.</w:t>
+        <w:t>A partir da imagem matricial é possível fazer operações para extrair dados e informações sobre uma área de específica. Para a detecção de mudança no uso e cobertura da terra, busca-se identificar as possíveis alterações em um período.</w:t>
       </w:r>
     </w:p>
     <w:p>
@@ -3170,42 +3847,16 @@
         <w:jc w:val="left"/>
       </w:pPr>
       <w:r>
-        <w:t>Após, um algoritmo para tornar as imagens temporais em escala de cinza é aplicado, a fim de tornar a imagem binária, este processo é feito pela ponderação da soma dos valores dos canais do pixel, o RGB (</w:t>
+        <w:lastRenderedPageBreak/>
+        <w:t xml:space="preserve">Neste processo, define-se um ponto de interesse e imagens </w:t>
       </w:r>
       <w:proofErr w:type="spellStart"/>
       <w:r>
-        <w:rPr>
-          <w:i/>
-          <w:iCs/>
-        </w:rPr>
-        <w:t>red</w:t>
+        <w:t>multitemporais</w:t>
       </w:r>
       <w:proofErr w:type="spellEnd"/>
       <w:r>
-        <w:rPr>
-          <w:i/>
-          <w:iCs/>
-        </w:rPr>
-        <w:t xml:space="preserve">, </w:t>
-      </w:r>
-      <w:proofErr w:type="spellStart"/>
-      <w:r>
-        <w:rPr>
-          <w:i/>
-          <w:iCs/>
-        </w:rPr>
-        <w:t>green</w:t>
-      </w:r>
-      <w:proofErr w:type="spellEnd"/>
-      <w:r>
-        <w:rPr>
-          <w:i/>
-          <w:iCs/>
-        </w:rPr>
-        <w:t>, blue</w:t>
-      </w:r>
-      <w:r>
-        <w:t>). Assim, realizar a médias das intensidades em cada faixa de frequência para transformá-la em monocromática. Ainda, na segmentação definiu-se níveis para alterar a cor do pixel, para cores abaixo de 0.3 torna-se preto e acima branco.</w:t>
+        <w:t xml:space="preserve"> para realizar a comparação e gerar uma nova imagem que represente a diferença detectada. Dessa forma, o sistema desenvolvido realiza as operações de identificação da série histórica, este recebe 3 imagens como entrada. O primeiro parâmetro é a imagem da área em que se busca realizar a análise, a referência. Os outros parâmetros são as cenas em períodos distintos, o qual a imagem de referência deve abranger.</w:t>
       </w:r>
     </w:p>
     <w:p>
@@ -3215,26 +3866,42 @@
         <w:jc w:val="left"/>
       </w:pPr>
       <w:r>
-        <w:t>Em seguida, é realizado a etapa de identificação da área de interesse nas imagens da comparação, em um processo chamado de Casamento de Modelo (T</w:t>
-      </w:r>
+        <w:t>Após, um algoritmo para tornar as imagens temporais em escala de cinza é aplicado, a fim de tornar a imagem binária, este processo é feito pela ponderação da soma dos valores dos canais do pixel, o RGB (</w:t>
+      </w:r>
+      <w:proofErr w:type="spellStart"/>
       <w:r>
         <w:rPr>
           <w:i/>
           <w:iCs/>
         </w:rPr>
-        <w:t xml:space="preserve">emplate </w:t>
-      </w:r>
-      <w:proofErr w:type="spellStart"/>
+        <w:t>red</w:t>
+      </w:r>
+      <w:proofErr w:type="spellEnd"/>
       <w:r>
         <w:rPr>
           <w:i/>
           <w:iCs/>
         </w:rPr>
-        <w:t>Matching</w:t>
+        <w:t xml:space="preserve">, </w:t>
+      </w:r>
+      <w:proofErr w:type="spellStart"/>
+      <w:r>
+        <w:rPr>
+          <w:i/>
+          <w:iCs/>
+        </w:rPr>
+        <w:t>green</w:t>
       </w:r>
       <w:proofErr w:type="spellEnd"/>
       <w:r>
-        <w:t>). Para esta operação, assume-se que não há distorções nas imagens. O cálculo com base no número de linhas e colunas da imagem matricial retorna as coordenadas no plano cartesiano do deslocamento, que é usado para alinhá-las.</w:t>
+        <w:rPr>
+          <w:i/>
+          <w:iCs/>
+        </w:rPr>
+        <w:t>, blue</w:t>
+      </w:r>
+      <w:r>
+        <w:t>). Assim, realizar a médias das intensidades em cada faixa de frequência para transformá-la em monocromática. Ainda, na segmentação definiu-se níveis para alterar a cor do pixel, para cores abaixo de 0.3 torna-se preto e acima branco.</w:t>
       </w:r>
     </w:p>
     <w:p>
@@ -3244,14 +3911,51 @@
         <w:jc w:val="left"/>
       </w:pPr>
       <w:r>
-        <w:t xml:space="preserve">Por fim, com o alinhamento das imagens com a área de referência, realiza-se a comparação pixel a pixel das duas imagens temporais, destacando as diferenças entre os pixels e gerando </w:t>
-      </w:r>
-      <w:r>
-        <w:lastRenderedPageBreak/>
-        <w:t xml:space="preserve">uma nova imagem a partir disso. O resultado da comparação é uma imagem </w:t>
+        <w:t>Em seguida, é realizado a etapa de identificação da área de interesse nas imagens da comparação, em um processo chamado de Casamento de Modelo (</w:t>
       </w:r>
       <w:proofErr w:type="spellStart"/>
       <w:r>
+        <w:t>T</w:t>
+      </w:r>
+      <w:r>
+        <w:rPr>
+          <w:i/>
+          <w:iCs/>
+        </w:rPr>
+        <w:t>emplate</w:t>
+      </w:r>
+      <w:proofErr w:type="spellEnd"/>
+      <w:r>
+        <w:rPr>
+          <w:i/>
+          <w:iCs/>
+        </w:rPr>
+        <w:t xml:space="preserve"> </w:t>
+      </w:r>
+      <w:proofErr w:type="spellStart"/>
+      <w:r>
+        <w:rPr>
+          <w:i/>
+          <w:iCs/>
+        </w:rPr>
+        <w:t>Matching</w:t>
+      </w:r>
+      <w:proofErr w:type="spellEnd"/>
+      <w:r>
+        <w:t>). Para esta operação, assume-se que não há distorções nas imagens. O cálculo com base no número de linhas e colunas da imagem matricial retorna as coordenadas no plano cartesiano do deslocamento, que é usado para alinhá-las.</w:t>
+      </w:r>
+    </w:p>
+    <w:p>
+      <w:pPr>
+        <w:spacing w:before="100" w:beforeAutospacing="1" w:after="100" w:afterAutospacing="1" w:line="240" w:lineRule="auto"/>
+        <w:ind w:firstLine="0"/>
+        <w:jc w:val="left"/>
+      </w:pPr>
+      <w:r>
+        <w:t xml:space="preserve">Por fim, com o alinhamento das imagens com a área de referência, realiza-se a comparação pixel a pixel das duas imagens temporais, destacando as diferenças entre os pixels e gerando uma nova imagem a partir disso. O resultado da comparação é uma imagem </w:t>
+      </w:r>
+      <w:proofErr w:type="spellStart"/>
+      <w:r>
         <w:t>binarizada</w:t>
       </w:r>
       <w:proofErr w:type="spellEnd"/>
@@ -3261,174 +3965,43 @@
     </w:p>
     <w:p>
       <w:pPr>
-        <w:pStyle w:val="Ttulo2"/>
-      </w:pPr>
-      <w:bookmarkStart w:id="15" w:name="_Toc88682669"/>
-      <w:r>
-        <w:t>Tecnologias Utilizadas</w:t>
-      </w:r>
-      <w:bookmarkEnd w:id="15"/>
-    </w:p>
-    <w:p>
-      <w:r>
-        <w:t>O produto desenvolvido neste trabalho</w:t>
-      </w:r>
-      <w:r>
-        <w:t xml:space="preserve"> é um sistema para internet com persistência de dados. Para atingir este objetivo, utilizou-se o framework Flask que utiliza a linguagem de programação Python</w:t>
-      </w:r>
-      <w:r>
-        <w:t>,</w:t>
-      </w:r>
-      <w:r>
-        <w:t xml:space="preserve"> e o banco de dados </w:t>
+        <w:pStyle w:val="Ttulo3"/>
+      </w:pPr>
+      <w:bookmarkStart w:id="26" w:name="_Toc48568830"/>
+      <w:bookmarkStart w:id="27" w:name="_Toc88682670"/>
+      <w:r>
+        <w:t>Detalh</w:t>
+      </w:r>
+      <w:bookmarkEnd w:id="26"/>
+      <w:r>
+        <w:t>amento</w:t>
+      </w:r>
+      <w:bookmarkEnd w:id="27"/>
+    </w:p>
+    <w:p>
+      <w:pPr>
+        <w:ind w:firstLine="0"/>
+      </w:pPr>
+      <w:r>
+        <w:t xml:space="preserve">A figura 1 ilustra o funcionamento em alto nível da aplicação. No </w:t>
       </w:r>
       <w:proofErr w:type="spellStart"/>
       <w:r>
-        <w:t>NoSQL</w:t>
+        <w:t>f</w:t>
+      </w:r>
+      <w:r>
+        <w:t>rontend</w:t>
       </w:r>
       <w:proofErr w:type="spellEnd"/>
       <w:r>
-        <w:t> </w:t>
-      </w:r>
-      <w:r>
-        <w:t xml:space="preserve">orientado a documento </w:t>
-      </w:r>
-      <w:proofErr w:type="spellStart"/>
-      <w:r>
-        <w:t>MongoDB</w:t>
-      </w:r>
-      <w:proofErr w:type="spellEnd"/>
-      <w:r>
-        <w:t>.</w:t>
-      </w:r>
-    </w:p>
-    <w:p>
-      <w:r>
-        <w:t xml:space="preserve">Para o </w:t>
-      </w:r>
-      <w:proofErr w:type="spellStart"/>
-      <w:r>
-        <w:t>frontend</w:t>
-      </w:r>
-      <w:proofErr w:type="spellEnd"/>
-      <w:r>
-        <w:t xml:space="preserve"> da aplicação utilizou-se a linguagem de marcação HTML </w:t>
-      </w:r>
-      <w:r>
-        <w:t>(</w:t>
-      </w:r>
-      <w:proofErr w:type="spellStart"/>
-      <w:r>
-        <w:t>HyperText</w:t>
-      </w:r>
-      <w:proofErr w:type="spellEnd"/>
-      <w:r>
-        <w:t xml:space="preserve"> Markup </w:t>
-      </w:r>
-      <w:proofErr w:type="spellStart"/>
-      <w:r>
-        <w:t>Language</w:t>
-      </w:r>
-      <w:proofErr w:type="spellEnd"/>
-      <w:r>
-        <w:t>)</w:t>
-      </w:r>
-      <w:r>
-        <w:t xml:space="preserve">, </w:t>
-      </w:r>
-      <w:r>
-        <w:t>a linguagem de estilização CSS (</w:t>
-      </w:r>
-      <w:proofErr w:type="spellStart"/>
-      <w:r>
-        <w:t>Cascading</w:t>
-      </w:r>
-      <w:proofErr w:type="spellEnd"/>
-      <w:r>
-        <w:t xml:space="preserve"> </w:t>
-      </w:r>
-      <w:proofErr w:type="spellStart"/>
-      <w:r>
-        <w:t>Style</w:t>
-      </w:r>
-      <w:proofErr w:type="spellEnd"/>
-      <w:r>
-        <w:t xml:space="preserve"> </w:t>
-      </w:r>
-      <w:proofErr w:type="spellStart"/>
-      <w:r>
-        <w:t>Sheets</w:t>
-      </w:r>
-      <w:proofErr w:type="spellEnd"/>
-      <w:r>
-        <w:t xml:space="preserve">) e a linguagem de programação </w:t>
-      </w:r>
-      <w:proofErr w:type="spellStart"/>
-      <w:r>
-        <w:t>JavaScript</w:t>
-      </w:r>
-      <w:proofErr w:type="spellEnd"/>
-      <w:r>
-        <w:t>.</w:t>
-      </w:r>
-    </w:p>
-    <w:p>
-      <w:r>
-        <w:t xml:space="preserve">No backend utilizou-se o framework Flask para o desenvolvimento </w:t>
-      </w:r>
-      <w:r>
-        <w:t xml:space="preserve">das funcionalidades da aplicação e o banco de dados não relacional </w:t>
-      </w:r>
-      <w:proofErr w:type="spellStart"/>
-      <w:r>
-        <w:t>MongoDB</w:t>
-      </w:r>
-      <w:proofErr w:type="spellEnd"/>
-      <w:r>
-        <w:t xml:space="preserve"> para armazenar as imagens e o resultado da comparação.</w:t>
-      </w:r>
-    </w:p>
-    <w:p>
-      <w:pPr>
-        <w:pStyle w:val="Ttulo3"/>
-      </w:pPr>
-      <w:bookmarkStart w:id="16" w:name="_Toc48568830"/>
-      <w:bookmarkStart w:id="17" w:name="_Toc88682670"/>
-      <w:r>
-        <w:t>Detalh</w:t>
-      </w:r>
-      <w:bookmarkEnd w:id="16"/>
-      <w:r>
-        <w:t>amento</w:t>
-      </w:r>
-      <w:bookmarkEnd w:id="17"/>
+        <w:t xml:space="preserve"> tem-se a interface acessível no navegador. </w:t>
+      </w:r>
     </w:p>
     <w:p>
       <w:pPr>
         <w:ind w:firstLine="0"/>
       </w:pPr>
-      <w:r>
-        <w:t xml:space="preserve">A figura 1 ilustra </w:t>
-      </w:r>
-      <w:r>
-        <w:t xml:space="preserve">o funcionamento em alto nível da aplicação. No </w:t>
-      </w:r>
-      <w:proofErr w:type="spellStart"/>
-      <w:r>
-        <w:t>f</w:t>
-      </w:r>
-      <w:r>
-        <w:t>rontend</w:t>
-      </w:r>
-      <w:proofErr w:type="spellEnd"/>
-      <w:r>
-        <w:t xml:space="preserve"> tem-se a interface acessível no navegador. </w:t>
-      </w:r>
-    </w:p>
-    <w:p>
-      <w:pPr>
-        <w:ind w:firstLine="0"/>
-      </w:pPr>
+      <w:commentRangeStart w:id="28"/>
       <w:r>
         <w:rPr>
           <w:noProof/>
@@ -3449,7 +4022,7 @@
                     <pic:cNvPicPr/>
                   </pic:nvPicPr>
                   <pic:blipFill>
-                    <a:blip r:embed="rId19"/>
+                    <a:blip r:embed="rId23"/>
                     <a:stretch>
                       <a:fillRect/>
                     </a:stretch>
@@ -3469,16 +4042,33 @@
           </wp:inline>
         </w:drawing>
       </w:r>
+      <w:commentRangeEnd w:id="28"/>
+      <w:r>
+        <w:rPr>
+          <w:rStyle w:val="Refdecomentrio"/>
+        </w:rPr>
+        <w:commentReference w:id="28"/>
+      </w:r>
     </w:p>
     <w:p>
       <w:pPr>
         <w:pStyle w:val="Legenda"/>
       </w:pPr>
       <w:r>
-        <w:t>Figura 1. Diagrama de Desenvolvimento da Aplicação</w:t>
-      </w:r>
-      <w:r>
-        <w:t>.</w:t>
+        <w:t xml:space="preserve">Figura 1. </w:t>
+      </w:r>
+      <w:commentRangeStart w:id="29"/>
+      <w:r>
+        <w:t>Diagrama de Desenvolvimento da Aplicação.</w:t>
+      </w:r>
+      <w:commentRangeEnd w:id="29"/>
+      <w:r>
+        <w:rPr>
+          <w:rStyle w:val="Refdecomentrio"/>
+          <w:b w:val="0"/>
+          <w:bCs w:val="0"/>
+        </w:rPr>
+        <w:commentReference w:id="29"/>
       </w:r>
     </w:p>
     <w:p>
@@ -3486,6 +4076,7 @@
         <w:ind w:firstLine="0"/>
       </w:pPr>
       <w:r>
+        <w:lastRenderedPageBreak/>
         <w:t>O usuário pode submeter os seguintes inputs:</w:t>
       </w:r>
     </w:p>
@@ -3526,7 +4117,6 @@
         <w:ind w:firstLine="0"/>
       </w:pPr>
       <w:r>
-        <w:lastRenderedPageBreak/>
         <w:t xml:space="preserve">Para o backend visualiza-se os módulos de </w:t>
       </w:r>
       <w:r>
@@ -3572,11 +4162,16 @@
       <w:r>
         <w:t>Registro das imagens (</w:t>
       </w:r>
-      <w:r>
-        <w:t xml:space="preserve">Template </w:t>
-      </w:r>
       <w:proofErr w:type="spellStart"/>
       <w:r>
+        <w:t>Template</w:t>
+      </w:r>
+      <w:proofErr w:type="spellEnd"/>
+      <w:r>
+        <w:t xml:space="preserve"> </w:t>
+      </w:r>
+      <w:proofErr w:type="spellStart"/>
+      <w:r>
         <w:t>Matching</w:t>
       </w:r>
       <w:proofErr w:type="spellEnd"/>
@@ -3589,8 +4184,13 @@
       <w:r>
         <w:t>Detecção de Mudança (</w:t>
       </w:r>
-      <w:r>
-        <w:t xml:space="preserve">Change </w:t>
+      <w:proofErr w:type="spellStart"/>
+      <w:r>
+        <w:t>Change</w:t>
+      </w:r>
+      <w:proofErr w:type="spellEnd"/>
+      <w:r>
+        <w:t xml:space="preserve"> </w:t>
       </w:r>
       <w:proofErr w:type="spellStart"/>
       <w:r>
@@ -3822,7 +4422,7 @@
           <w:lang w:val="en-US"/>
         </w:rPr>
       </w:pPr>
-      <w:bookmarkStart w:id="18" w:name="_Hlk88429059"/>
+      <w:bookmarkStart w:id="30" w:name="_Hlk88429059"/>
       <w:r>
         <w:rPr>
           <w:rFonts w:ascii="Consolas" w:hAnsi="Consolas"/>
@@ -3833,7 +4433,7 @@
         </w:rPr>
         <w:t xml:space="preserve">    </w:t>
       </w:r>
-      <w:bookmarkEnd w:id="18"/>
+      <w:bookmarkEnd w:id="30"/>
       <w:r>
         <w:rPr>
           <w:rFonts w:ascii="Consolas" w:hAnsi="Consolas"/>
@@ -4586,10 +5186,7 @@
         <w:pStyle w:val="Legenda"/>
       </w:pPr>
       <w:r>
-        <w:t>F</w:t>
-      </w:r>
-      <w:r>
-        <w:t xml:space="preserve">igura </w:t>
+        <w:t xml:space="preserve">Figura </w:t>
       </w:r>
       <w:r>
         <w:t>2</w:t>
@@ -4612,10 +5209,7 @@
         <w:ind w:firstLine="0"/>
       </w:pPr>
       <w:r>
-        <w:t>F</w:t>
-      </w:r>
-      <w:r>
-        <w:t xml:space="preserve">igura </w:t>
+        <w:t xml:space="preserve">Figura </w:t>
       </w:r>
       <w:r>
         <w:t>2</w:t>
@@ -4654,7 +5248,18 @@
         <w:t>É feito uma iteração sobre a matriz (linhas e colunas) e, então</w:t>
       </w:r>
       <w:r>
-        <w:t xml:space="preserve"> calcula-se a média dos canais de cores RGB. A média atribui pesos iguais aos canais, removendo as possíveis distorções geradas na aquisição da imagem</w:t>
+        <w:t xml:space="preserve"> calcula-se a média dos canais de cores RGB. A média atribui pesos iguais aos canais, </w:t>
+      </w:r>
+      <w:commentRangeStart w:id="31"/>
+      <w:r>
+        <w:t>removendo as possíveis distorções geradas na aquisição da imagem</w:t>
+      </w:r>
+      <w:commentRangeEnd w:id="31"/>
+      <w:r>
+        <w:rPr>
+          <w:rStyle w:val="Refdecomentrio"/>
+        </w:rPr>
+        <w:commentReference w:id="31"/>
       </w:r>
     </w:p>
     <w:p>
@@ -4692,6 +5297,7 @@
           <w:lang w:val="en-US"/>
         </w:rPr>
       </w:pPr>
+      <w:commentRangeStart w:id="32"/>
       <w:r>
         <w:rPr>
           <w:rFonts w:ascii="Consolas" w:hAnsi="Consolas"/>
@@ -5382,6 +5988,7 @@
           <w:szCs w:val="21"/>
           <w:lang w:val="en-US"/>
         </w:rPr>
+        <w:lastRenderedPageBreak/>
         <w:t xml:space="preserve">    </w:t>
       </w:r>
       <w:r>
@@ -5718,7 +6325,6 @@
           <w:szCs w:val="21"/>
           <w:lang w:val="en-US"/>
         </w:rPr>
-        <w:lastRenderedPageBreak/>
         <w:t xml:space="preserve">                    </w:t>
       </w:r>
       <w:r>
@@ -5810,6 +6416,13 @@
         </w:rPr>
         <w:t>:</w:t>
       </w:r>
+      <w:commentRangeEnd w:id="32"/>
+      <w:r>
+        <w:rPr>
+          <w:rStyle w:val="Refdecomentrio"/>
+        </w:rPr>
+        <w:commentReference w:id="32"/>
+      </w:r>
     </w:p>
     <w:p>
       <w:pPr>
@@ -5829,7 +6442,7 @@
           <w:lang w:val="en-US"/>
         </w:rPr>
       </w:pPr>
-      <w:bookmarkStart w:id="19" w:name="_Hlk88429404"/>
+      <w:bookmarkStart w:id="33" w:name="_Hlk88429404"/>
       <w:r>
         <w:rPr>
           <w:rFonts w:ascii="Consolas" w:hAnsi="Consolas"/>
@@ -5840,7 +6453,7 @@
         </w:rPr>
         <w:t xml:space="preserve">    </w:t>
       </w:r>
-      <w:bookmarkEnd w:id="19"/>
+      <w:bookmarkEnd w:id="33"/>
       <w:r>
         <w:rPr>
           <w:rFonts w:ascii="Consolas" w:hAnsi="Consolas"/>
@@ -6032,6 +6645,7 @@
       <w:r>
         <w:t xml:space="preserve">. </w:t>
       </w:r>
+      <w:commentRangeStart w:id="34"/>
       <w:r>
         <w:t>Função desenvolvida em Python p</w:t>
       </w:r>
@@ -6040,6 +6654,15 @@
       </w:r>
       <w:r>
         <w:t>.</w:t>
+      </w:r>
+      <w:commentRangeEnd w:id="34"/>
+      <w:r>
+        <w:rPr>
+          <w:rStyle w:val="Refdecomentrio"/>
+          <w:b w:val="0"/>
+          <w:bCs w:val="0"/>
+        </w:rPr>
+        <w:commentReference w:id="34"/>
       </w:r>
     </w:p>
     <w:p>
@@ -6070,6 +6693,7 @@
       <w:r>
         <w:t xml:space="preserve">Em Processamento Digital de Imagem, </w:t>
       </w:r>
+      <w:commentRangeStart w:id="35"/>
       <w:proofErr w:type="spellStart"/>
       <w:r>
         <w:t>thresholding</w:t>
@@ -6079,7 +6703,17 @@
         <w:t xml:space="preserve"> </w:t>
       </w:r>
       <w:r>
-        <w:t>é um processo de segmentação, o qual se classifica pixels.</w:t>
+        <w:t xml:space="preserve">é um processo de segmentação, </w:t>
+      </w:r>
+      <w:commentRangeEnd w:id="35"/>
+      <w:r>
+        <w:rPr>
+          <w:rStyle w:val="Refdecomentrio"/>
+        </w:rPr>
+        <w:commentReference w:id="35"/>
+      </w:r>
+      <w:r>
+        <w:t>o qual se classifica pixels.</w:t>
       </w:r>
     </w:p>
     <w:p>
@@ -6091,7 +6725,32 @@
         </w:numPr>
       </w:pPr>
       <w:r>
-        <w:t>A classificação é baseada no histograma de uma propriedade, o nível de cinzento.</w:t>
+        <w:t xml:space="preserve">A classificação é </w:t>
+      </w:r>
+      <w:commentRangeStart w:id="36"/>
+      <w:r>
+        <w:t xml:space="preserve">baseada no histograma </w:t>
+      </w:r>
+      <w:commentRangeEnd w:id="36"/>
+      <w:r>
+        <w:rPr>
+          <w:rStyle w:val="Refdecomentrio"/>
+        </w:rPr>
+        <w:commentReference w:id="36"/>
+      </w:r>
+      <w:r>
+        <w:t xml:space="preserve">de uma propriedade, </w:t>
+      </w:r>
+      <w:commentRangeStart w:id="37"/>
+      <w:r>
+        <w:t>o nível de cinzento.</w:t>
+      </w:r>
+      <w:commentRangeEnd w:id="37"/>
+      <w:r>
+        <w:rPr>
+          <w:rStyle w:val="Refdecomentrio"/>
+        </w:rPr>
+        <w:commentReference w:id="37"/>
       </w:r>
     </w:p>
     <w:p>
@@ -6195,6 +6854,7 @@
           <w:lang w:val="en-US"/>
         </w:rPr>
       </w:pPr>
+      <w:commentRangeStart w:id="38"/>
       <w:r>
         <w:rPr>
           <w:rFonts w:ascii="Consolas" w:hAnsi="Consolas"/>
@@ -7244,6 +7904,7 @@
           <w:color w:val="F286C4"/>
           <w:sz w:val="21"/>
           <w:szCs w:val="21"/>
+          <w:lang w:val="en-US"/>
         </w:rPr>
         <w:t xml:space="preserve">    </w:t>
       </w:r>
@@ -7648,6 +8309,7 @@
           <w:color w:val="F286C4"/>
           <w:sz w:val="21"/>
           <w:szCs w:val="21"/>
+          <w:lang w:val="en-US"/>
         </w:rPr>
         <w:t xml:space="preserve">            </w:t>
       </w:r>
@@ -8314,7 +8976,18 @@
           <w:szCs w:val="21"/>
           <w:lang w:val="en-US"/>
         </w:rPr>
-        <w:t>sum_abs_diff</w:t>
+        <w:t>sum_abs_</w:t>
+      </w:r>
+      <w:proofErr w:type="gramStart"/>
+      <w:r>
+        <w:rPr>
+          <w:rFonts w:ascii="Consolas" w:hAnsi="Consolas"/>
+          <w:color w:val="F6F6F4"/>
+          <w:sz w:val="21"/>
+          <w:szCs w:val="21"/>
+          <w:lang w:val="en-US"/>
+        </w:rPr>
+        <w:t>diff</w:t>
       </w:r>
       <w:proofErr w:type="spellEnd"/>
       <w:r>
@@ -8327,6 +9000,7 @@
         </w:rPr>
         <w:t>[</w:t>
       </w:r>
+      <w:proofErr w:type="gramEnd"/>
       <w:r>
         <w:rPr>
           <w:rFonts w:ascii="Consolas" w:hAnsi="Consolas"/>
@@ -8376,6 +9050,13 @@
           <w:lang w:val="en-US"/>
         </w:rPr>
         <w:t># SAD: sum of average difference</w:t>
+      </w:r>
+      <w:commentRangeEnd w:id="38"/>
+      <w:r>
+        <w:rPr>
+          <w:rStyle w:val="Refdecomentrio"/>
+        </w:rPr>
+        <w:commentReference w:id="38"/>
       </w:r>
     </w:p>
     <w:p>
@@ -8404,6 +9085,7 @@
           <w:szCs w:val="21"/>
           <w:lang w:val="en-US"/>
         </w:rPr>
+        <w:lastRenderedPageBreak/>
         <w:t xml:space="preserve">    </w:t>
       </w:r>
       <w:proofErr w:type="spellStart"/>
@@ -8670,7 +9352,6 @@
           <w:szCs w:val="21"/>
           <w:lang w:val="en-US"/>
         </w:rPr>
-        <w:lastRenderedPageBreak/>
         <w:t xml:space="preserve">        </w:t>
       </w:r>
       <w:r>
@@ -9284,10 +9965,7 @@
         <w:pStyle w:val="Legenda"/>
       </w:pPr>
       <w:r>
-        <w:t>Figura</w:t>
-      </w:r>
-      <w:r>
-        <w:t xml:space="preserve"> 4</w:t>
+        <w:t>Figura 4</w:t>
       </w:r>
       <w:r>
         <w:t xml:space="preserve">. </w:t>
@@ -9299,10 +9977,7 @@
         <w:t>ara aplicação de segmentação</w:t>
       </w:r>
       <w:r>
-        <w:t xml:space="preserve">. Método </w:t>
-      </w:r>
-      <w:r>
-        <w:t xml:space="preserve">baseado no código do Professor Fabrício </w:t>
+        <w:t xml:space="preserve">. Método baseado no código do Professor Fabrício </w:t>
       </w:r>
       <w:r>
         <w:rPr>
@@ -9328,6 +10003,7 @@
           <w:tab w:val="left" w:pos="1290"/>
         </w:tabs>
       </w:pPr>
+      <w:commentRangeStart w:id="39"/>
       <w:r>
         <w:t xml:space="preserve">Este código calcula o delta entre a </w:t>
       </w:r>
@@ -9341,7 +10017,14 @@
       <w:r>
         <w:t>multitemporal</w:t>
       </w:r>
+      <w:commentRangeEnd w:id="39"/>
       <w:proofErr w:type="spellEnd"/>
+      <w:r>
+        <w:rPr>
+          <w:rStyle w:val="Refdecomentrio"/>
+        </w:rPr>
+        <w:commentReference w:id="39"/>
+      </w:r>
     </w:p>
     <w:p>
       <w:pPr>
@@ -9417,14 +10100,50 @@
       <w:r>
         <w:t xml:space="preserve">-se </w:t>
       </w:r>
+      <w:commentRangeStart w:id="40"/>
       <w:r>
         <w:t>a soma da diferença média</w:t>
       </w:r>
       <w:r>
-        <w:t xml:space="preserve"> da comparação com o template. Este resultado mostra a posição que </w:t>
-      </w:r>
-      <w:r>
-        <w:t>as imagens mais se casam, sendo o menor valor a posição com maior acerto.</w:t>
+        <w:t xml:space="preserve"> da comparação com o </w:t>
+      </w:r>
+      <w:proofErr w:type="spellStart"/>
+      <w:r>
+        <w:t>template</w:t>
+      </w:r>
+      <w:commentRangeEnd w:id="40"/>
+      <w:proofErr w:type="spellEnd"/>
+      <w:r>
+        <w:rPr>
+          <w:rStyle w:val="Refdecomentrio"/>
+        </w:rPr>
+        <w:commentReference w:id="40"/>
+      </w:r>
+      <w:r>
+        <w:t xml:space="preserve">. </w:t>
+      </w:r>
+      <w:r>
+        <w:rPr>
+          <w:highlight w:val="yellow"/>
+        </w:rPr>
+        <w:t xml:space="preserve">O resultado obtido identifica em qual posição há maiores chances </w:t>
+      </w:r>
+      <w:proofErr w:type="gramStart"/>
+      <w:r>
+        <w:rPr>
+          <w:highlight w:val="yellow"/>
+        </w:rPr>
+        <w:t>do</w:t>
+      </w:r>
+      <w:proofErr w:type="gramEnd"/>
+      <w:r>
+        <w:rPr>
+          <w:highlight w:val="yellow"/>
+        </w:rPr>
+        <w:t xml:space="preserve"> padrão ter sido identificado (casamento)</w:t>
+      </w:r>
+      <w:r>
+        <w:t>.</w:t>
       </w:r>
     </w:p>
     <w:p>
@@ -10743,6 +11462,7 @@
         </w:rPr>
         <w:t xml:space="preserve">    </w:t>
       </w:r>
+      <w:proofErr w:type="spellStart"/>
       <w:r>
         <w:rPr>
           <w:rFonts w:ascii="Consolas" w:hAnsi="Consolas"/>
@@ -10752,6 +11472,7 @@
         </w:rPr>
         <w:t>return</w:t>
       </w:r>
+      <w:proofErr w:type="spellEnd"/>
       <w:r>
         <w:rPr>
           <w:rFonts w:ascii="Consolas" w:hAnsi="Consolas"/>
@@ -10778,10 +11499,7 @@
         <w:pStyle w:val="Legenda"/>
       </w:pPr>
       <w:r>
-        <w:t>Figura</w:t>
-      </w:r>
-      <w:r>
-        <w:t xml:space="preserve"> 5</w:t>
+        <w:t>Figura 5</w:t>
       </w:r>
       <w:r>
         <w:t xml:space="preserve">. </w:t>
@@ -10802,6 +11520,7 @@
         </w:numPr>
       </w:pPr>
       <w:r>
+        <w:lastRenderedPageBreak/>
         <w:t>Neste método aplica-se funções para detectar as alterações nas imagens da série temporal</w:t>
       </w:r>
     </w:p>
@@ -10823,34 +11542,30 @@
         <w:t xml:space="preserve"> e verifica-se os valores dos pixels correspondentes </w:t>
       </w:r>
       <w:r>
-        <w:t xml:space="preserve">em ambas as imagens. Caso sejam valores iguais altera-se o ponto para cor branca, simbolizando </w:t>
-      </w:r>
-      <w:r>
-        <w:lastRenderedPageBreak/>
-        <w:t>que são pontos que permaneceram inalterados; o contrário ocorre se forem pixels diferentes, nesse caso, adiciona-se preto.</w:t>
+        <w:t>em ambas as imagens. Caso sejam valores iguais altera-se o ponto para cor branca, simbolizando que são pontos que permaneceram inalterados; o contrário ocorre se forem pixels diferentes, nesse caso, adiciona-se preto.</w:t>
       </w:r>
     </w:p>
     <w:p>
       <w:pPr>
         <w:pStyle w:val="Ttulo1"/>
       </w:pPr>
-      <w:bookmarkStart w:id="20" w:name="_Toc48568831"/>
-      <w:bookmarkStart w:id="21" w:name="_Toc88682671"/>
+      <w:bookmarkStart w:id="41" w:name="_Toc48568831"/>
+      <w:bookmarkStart w:id="42" w:name="_Toc88682671"/>
       <w:r>
         <w:t>Resultados e Discussão</w:t>
       </w:r>
-      <w:bookmarkEnd w:id="20"/>
-      <w:bookmarkEnd w:id="21"/>
+      <w:bookmarkEnd w:id="41"/>
+      <w:bookmarkEnd w:id="42"/>
     </w:p>
     <w:p>
       <w:pPr>
         <w:pStyle w:val="Ttulo2"/>
       </w:pPr>
-      <w:bookmarkStart w:id="22" w:name="_Toc88682672"/>
+      <w:bookmarkStart w:id="43" w:name="_Toc88682672"/>
       <w:r>
         <w:t>Resultados</w:t>
       </w:r>
-      <w:bookmarkEnd w:id="22"/>
+      <w:bookmarkEnd w:id="43"/>
     </w:p>
     <w:p>
       <w:pPr>
@@ -10858,8 +11573,16 @@
         <w:ind w:firstLine="0"/>
         <w:jc w:val="left"/>
       </w:pPr>
+      <w:commentRangeStart w:id="44"/>
       <w:r>
         <w:t>O objetivo deste trabalho foi aplicar conceitos de Processamento de Imagens para detecção de alteração no solo, desenvolver uma aplicação para detecção automatizada de mudança na cobertura em imagens de satélite de observação terrestre. Utilizando-se imagens de sensoriamento remoto buscou-se aplicar métodos matemáticos para detecção de mudança da série temporal.</w:t>
+      </w:r>
+      <w:commentRangeEnd w:id="44"/>
+      <w:r>
+        <w:rPr>
+          <w:rStyle w:val="Refdecomentrio"/>
+        </w:rPr>
+        <w:commentReference w:id="44"/>
       </w:r>
     </w:p>
     <w:p>
@@ -10869,7 +11592,21 @@
         <w:jc w:val="left"/>
       </w:pPr>
       <w:r>
-        <w:t>As imagens abaixo são as interfaces de usuário desenvolvidas para a submissão das imagens de comparação e a área para a comparação (</w:t>
+        <w:t xml:space="preserve">As </w:t>
+      </w:r>
+      <w:commentRangeStart w:id="45"/>
+      <w:r>
+        <w:t xml:space="preserve">imagens abaixo </w:t>
+      </w:r>
+      <w:commentRangeEnd w:id="45"/>
+      <w:r>
+        <w:rPr>
+          <w:rStyle w:val="Refdecomentrio"/>
+        </w:rPr>
+        <w:commentReference w:id="45"/>
+      </w:r>
+      <w:r>
+        <w:t>são as interfaces de usuário desenvolvidas para a submissão das imagens de comparação e a área para a comparação (</w:t>
       </w:r>
       <w:proofErr w:type="spellStart"/>
       <w:r>
@@ -10886,6 +11623,7 @@
         <w:ind w:firstLine="0"/>
         <w:jc w:val="left"/>
       </w:pPr>
+      <w:commentRangeStart w:id="46"/>
       <w:r>
         <w:rPr>
           <w:noProof/>
@@ -10906,7 +11644,7 @@
                     <pic:cNvPicPr/>
                   </pic:nvPicPr>
                   <pic:blipFill>
-                    <a:blip r:embed="rId20" cstate="print">
+                    <a:blip r:embed="rId24" cstate="print">
                       <a:extLst>
                         <a:ext uri="{28A0092B-C50C-407E-A947-70E740481C1C}">
                           <a14:useLocalDpi xmlns:a14="http://schemas.microsoft.com/office/drawing/2010/main" val="0"/>
@@ -10932,6 +11670,13 @@
           </wp:inline>
         </w:drawing>
       </w:r>
+      <w:commentRangeEnd w:id="46"/>
+      <w:r>
+        <w:rPr>
+          <w:rStyle w:val="Refdecomentrio"/>
+        </w:rPr>
+        <w:commentReference w:id="46"/>
+      </w:r>
     </w:p>
     <w:p>
       <w:pPr>
@@ -10982,7 +11727,7 @@
                     <pic:cNvPicPr/>
                   </pic:nvPicPr>
                   <pic:blipFill>
-                    <a:blip r:embed="rId21" cstate="print">
+                    <a:blip r:embed="rId25" cstate="print">
                       <a:extLst>
                         <a:ext uri="{28A0092B-C50C-407E-A947-70E740481C1C}">
                           <a14:useLocalDpi xmlns:a14="http://schemas.microsoft.com/office/drawing/2010/main" val="0"/>
@@ -11057,7 +11802,7 @@
                     <pic:cNvPicPr/>
                   </pic:nvPicPr>
                   <pic:blipFill>
-                    <a:blip r:embed="rId22" cstate="print">
+                    <a:blip r:embed="rId26" cstate="print">
                       <a:extLst>
                         <a:ext uri="{28A0092B-C50C-407E-A947-70E740481C1C}">
                           <a14:useLocalDpi xmlns:a14="http://schemas.microsoft.com/office/drawing/2010/main" val="0"/>
@@ -11112,6 +11857,7 @@
         <w:ind w:firstLine="0"/>
         <w:jc w:val="left"/>
       </w:pPr>
+      <w:commentRangeStart w:id="47"/>
       <w:r>
         <w:t xml:space="preserve">Para isso, definiu-se o domínio do problema que é detecção de modo geral em imagens de satélite, visando identificar construções, ruas e rodovias, bem como mudanças significativas no relevo e vegetação que possam ter sido feitas ao longo de um período. Na aquisição das imagens é feita através de </w:t>
       </w:r>
@@ -11130,6 +11876,13 @@
       <w:proofErr w:type="spellEnd"/>
       <w:r>
         <w:t>, de modo a definir a área de análise e aplicação dos métodos.</w:t>
+      </w:r>
+      <w:commentRangeEnd w:id="47"/>
+      <w:r>
+        <w:rPr>
+          <w:rStyle w:val="Refdecomentrio"/>
+        </w:rPr>
+        <w:commentReference w:id="47"/>
       </w:r>
     </w:p>
     <w:p>
@@ -11140,7 +11893,18 @@
       </w:pPr>
       <w:r>
         <w:lastRenderedPageBreak/>
-        <w:t>Como resultado, o programa exibe como saída uma nova imagem representada no plano cartesiano, que é um mapa das evoluções encontradas.</w:t>
+        <w:t xml:space="preserve">Como resultado, o programa exibe como saída uma nova imagem representada no plano cartesiano, que é um </w:t>
+      </w:r>
+      <w:commentRangeStart w:id="48"/>
+      <w:r>
+        <w:t>mapa das evoluções encontradas.</w:t>
+      </w:r>
+      <w:commentRangeEnd w:id="48"/>
+      <w:r>
+        <w:rPr>
+          <w:rStyle w:val="Refdecomentrio"/>
+        </w:rPr>
+        <w:commentReference w:id="48"/>
       </w:r>
     </w:p>
     <w:p>
@@ -11169,7 +11933,7 @@
                     <pic:cNvPicPr/>
                   </pic:nvPicPr>
                   <pic:blipFill>
-                    <a:blip r:embed="rId23" cstate="print">
+                    <a:blip r:embed="rId27" cstate="print">
                       <a:extLst>
                         <a:ext uri="{28A0092B-C50C-407E-A947-70E740481C1C}">
                           <a14:useLocalDpi xmlns:a14="http://schemas.microsoft.com/office/drawing/2010/main" val="0"/>
@@ -11211,7 +11975,45 @@
         <w:jc w:val="left"/>
       </w:pPr>
       <w:r>
-        <w:t>Em contrapartida, os resultados dependem da qualidade da imagem obtida, em dois principais aspectos: a quantidade de pixels por polegada, a resolução da imagem e o número de pixels na horizontal e na vertical, o tamanho da imagem. Destaca-se a possível interferência nos resultados caso haja sombras que se confundiam com vegetação, telhados com ruas e solos expostos etc., porque essas feições na composição RGB tem cores que são aproximadas.</w:t>
+        <w:rPr>
+          <w:highlight w:val="yellow"/>
+        </w:rPr>
+        <w:t>Cabe ressaltar que</w:t>
+      </w:r>
+      <w:r>
+        <w:t xml:space="preserve"> os resultados dependem da qualidade da imagem obtida, em dois principais aspectos: </w:t>
+      </w:r>
+      <w:r>
+        <w:rPr>
+          <w:highlight w:val="yellow"/>
+        </w:rPr>
+        <w:t xml:space="preserve">a resolução da imagem e </w:t>
+      </w:r>
+      <w:r>
+        <w:rPr>
+          <w:highlight w:val="yellow"/>
+        </w:rPr>
+        <w:t>o seu</w:t>
+      </w:r>
+      <w:r>
+        <w:rPr>
+          <w:highlight w:val="yellow"/>
+        </w:rPr>
+        <w:t xml:space="preserve"> tamanho</w:t>
+      </w:r>
+      <w:r>
+        <w:t xml:space="preserve">. </w:t>
+      </w:r>
+      <w:commentRangeStart w:id="49"/>
+      <w:r>
+        <w:t>Destaca-se a possível interferência nos resultados caso haja sombras que se confundiam com vegetação, telhados com ruas e solos expostos etc., porque essas feições na composição RGB tem cores que são aproximadas.</w:t>
+      </w:r>
+      <w:commentRangeEnd w:id="49"/>
+      <w:r>
+        <w:rPr>
+          <w:rStyle w:val="Refdecomentrio"/>
+        </w:rPr>
+        <w:commentReference w:id="49"/>
       </w:r>
     </w:p>
     <w:p>
@@ -11220,6 +12022,7 @@
         <w:ind w:firstLine="0"/>
         <w:jc w:val="left"/>
       </w:pPr>
+      <w:commentRangeStart w:id="50"/>
       <w:r>
         <w:t xml:space="preserve">Ainda, os polígonos destacados na saída do programa não são classificados. No Processamento Digital de Imagens (PDI), a área que envolve classificação e segmentação é a Reconhecimento de Formas, envolvem técnicas de Segmentação, Classificação, Representação e Descrição, muito utilizadas no Sensoriamento remoto para classificação da cobertura do solo, o qual são atribuídas classes aos objetos presentes na imagem. Esse processo é </w:t>
       </w:r>
@@ -11230,6 +12033,13 @@
       <w:proofErr w:type="spellEnd"/>
       <w:r>
         <w:t xml:space="preserve"> representados por um mapa temático produzidos a partir de imagens de satélite. Os algoritmos utilizados para esta finalidade extraem as feições de interesse a partir de uma área multidimensional representados pelas bandas da imagem.</w:t>
+      </w:r>
+      <w:commentRangeEnd w:id="50"/>
+      <w:r>
+        <w:rPr>
+          <w:rStyle w:val="Refdecomentrio"/>
+        </w:rPr>
+        <w:commentReference w:id="50"/>
       </w:r>
     </w:p>
     <w:p>
@@ -11239,7 +12049,11 @@
         <w:jc w:val="left"/>
       </w:pPr>
       <w:r>
-        <w:t xml:space="preserve">Ademais, dentro das limitações encontradas destaca-se que o programa não considera a possível rotação ou distorções de uma imagem para a comparação. O que poderia ser resolvido no Pré-processamento para calibração </w:t>
+        <w:t xml:space="preserve">Ademais, dentro das limitações encontradas destaca-se que o programa não considera a possível rotação ou distorções de uma imagem para a comparação. </w:t>
+      </w:r>
+      <w:commentRangeStart w:id="51"/>
+      <w:r>
+        <w:t xml:space="preserve">O que poderia ser resolvido no Pré-processamento para calibração </w:t>
       </w:r>
       <w:proofErr w:type="spellStart"/>
       <w:r>
@@ -11249,30 +12063,64 @@
       <w:r>
         <w:t xml:space="preserve"> da imagem, correção de distorções geométricas e remoção de ruído.</w:t>
       </w:r>
+      <w:commentRangeEnd w:id="51"/>
+      <w:r>
+        <w:rPr>
+          <w:rStyle w:val="Refdecomentrio"/>
+        </w:rPr>
+        <w:commentReference w:id="51"/>
+      </w:r>
     </w:p>
     <w:p>
       <w:pPr>
         <w:pStyle w:val="Ttulo2"/>
-      </w:pPr>
-      <w:bookmarkStart w:id="23" w:name="_Toc88682673"/>
+        <w:rPr>
+          <w:highlight w:val="yellow"/>
+        </w:rPr>
+      </w:pPr>
+      <w:bookmarkStart w:id="52" w:name="_Toc88682673"/>
+      <w:r>
+        <w:rPr>
+          <w:highlight w:val="yellow"/>
+        </w:rPr>
+        <w:t>Sugestões para t</w:t>
+      </w:r>
+      <w:r>
+        <w:rPr>
+          <w:highlight w:val="yellow"/>
+        </w:rPr>
+        <w:t xml:space="preserve">rabalhos </w:t>
+      </w:r>
+      <w:r>
+        <w:rPr>
+          <w:highlight w:val="yellow"/>
+        </w:rPr>
+        <w:t>f</w:t>
+      </w:r>
+      <w:r>
+        <w:rPr>
+          <w:highlight w:val="yellow"/>
+        </w:rPr>
+        <w:t>uturos</w:t>
+      </w:r>
+      <w:bookmarkEnd w:id="52"/>
+    </w:p>
+    <w:p>
+      <w:r>
+        <w:t xml:space="preserve">Como citado anteriormente, o sistema desenvolvido não contempla imagens com distorções </w:t>
+      </w:r>
+      <w:r>
+        <w:t>geométricas</w:t>
+      </w:r>
+      <w:r>
+        <w:t>.</w:t>
+      </w:r>
+      <w:r>
+        <w:t xml:space="preserve"> Essas distorções podem ser inerentes a plataforma e o instrumento </w:t>
+      </w:r>
       <w:r>
         <w:lastRenderedPageBreak/>
-        <w:t>Trabalhos Futuros</w:t>
-      </w:r>
-      <w:bookmarkEnd w:id="23"/>
-    </w:p>
-    <w:p>
-      <w:r>
-        <w:t xml:space="preserve">Como citado anteriormente, o sistema desenvolvido não contempla imagens com distorções </w:t>
-      </w:r>
-      <w:r>
-        <w:t>geométricas</w:t>
-      </w:r>
-      <w:r>
-        <w:t>.</w:t>
-      </w:r>
-      <w:r>
-        <w:t xml:space="preserve"> Essas distorções podem ser inerentes a plataforma e o instrumento utilizado para a captura da imagem real, ao modelo da Terra como os relevos, rotação e esfericidade.</w:t>
+        <w:t>utilizado para a captura da imagem real, ao modelo da Terra como os relevos, rotação e esfericidade.</w:t>
       </w:r>
     </w:p>
     <w:p>
@@ -11327,11 +12175,15 @@
         <w:t>, o que permite ao usuário da aplicação maior flexibilidade quanto a fonte da imagem.</w:t>
       </w:r>
       <w:r>
-        <w:t xml:space="preserve"> Para esta etapa pode ser utilizado o método de Mapeamento Direto, transformando as coordenadas da imagem bruta em coordenadas de referência, aplica-se uma grade regular de pontos sobre a imagem bruta.</w:t>
-      </w:r>
-      <w:r>
         <w:t xml:space="preserve"> </w:t>
       </w:r>
+      <w:commentRangeStart w:id="53"/>
+      <w:r>
+        <w:t>Para esta etapa pode ser utilizado o método de Mapeamento Direto, transformando as coordenadas da imagem bruta em coordenadas de referência, aplica-se uma grade regular de pontos sobre a imagem bruta.</w:t>
+      </w:r>
+      <w:r>
+        <w:t xml:space="preserve"> </w:t>
+      </w:r>
     </w:p>
     <w:p>
       <w:pPr>
@@ -11340,9 +12192,16 @@
       <w:r>
         <w:t>Assim, deve ocorrer a escolha do modelo de correção adequado, a definição do sistema de coordenadas e da resolução da imagem corrigida e, por fim, avaliação e validação de resultados.</w:t>
       </w:r>
+      <w:commentRangeEnd w:id="53"/>
+      <w:r>
+        <w:rPr>
+          <w:rStyle w:val="Refdecomentrio"/>
+        </w:rPr>
+        <w:commentReference w:id="53"/>
+      </w:r>
     </w:p>
     <w:sectPr>
-      <w:footerReference w:type="default" r:id="rId24"/>
+      <w:footerReference w:type="default" r:id="rId28"/>
       <w:pgSz w:w="11907" w:h="16840" w:code="9"/>
       <w:pgMar w:top="1701" w:right="1134" w:bottom="1134" w:left="1701" w:header="1134" w:footer="1134" w:gutter="0"/>
       <w:cols w:space="720"/>
@@ -11351,6 +12210,643 @@
     </w:sectPr>
   </w:body>
 </w:document>
+</file>
+
+<file path=word/comments.xml><?xml version="1.0" encoding="utf-8"?>
+<w:comments xmlns:wpc="http://schemas.microsoft.com/office/word/2010/wordprocessingCanvas" xmlns:cx="http://schemas.microsoft.com/office/drawing/2014/chartex" xmlns:cx1="http://schemas.microsoft.com/office/drawing/2015/9/8/chartex" xmlns:cx2="http://schemas.microsoft.com/office/drawing/2015/10/21/chartex" xmlns:cx3="http://schemas.microsoft.com/office/drawing/2016/5/9/chartex" xmlns:cx4="http://schemas.microsoft.com/office/drawing/2016/5/10/chartex" xmlns:cx5="http://schemas.microsoft.com/office/drawing/2016/5/11/chartex" xmlns:cx6="http://schemas.microsoft.com/office/drawing/2016/5/12/chartex" xmlns:cx7="http://schemas.microsoft.com/office/drawing/2016/5/13/chartex" xmlns:cx8="http://schemas.microsoft.com/office/drawing/2016/5/14/chartex" xmlns:mc="http://schemas.openxmlformats.org/markup-compatibility/2006" xmlns:aink="http://schemas.microsoft.com/office/drawing/2016/ink" xmlns:am3d="http://schemas.microsoft.com/office/drawing/2017/model3d" xmlns:o="urn:schemas-microsoft-com:office:office" xmlns:r="http://schemas.openxmlformats.org/officeDocument/2006/relationships" xmlns:m="http://schemas.openxmlformats.org/officeDocument/2006/math" xmlns:v="urn:schemas-microsoft-com:vml" xmlns:wp14="http://schemas.microsoft.com/office/word/2010/wordprocessingDrawing" xmlns:wp="http://schemas.openxmlformats.org/drawingml/2006/wordprocessingDrawing" xmlns:w10="urn:schemas-microsoft-com:office:word" xmlns:w="http://schemas.openxmlformats.org/wordprocessingml/2006/main" xmlns:w14="http://schemas.microsoft.com/office/word/2010/wordml" xmlns:w15="http://schemas.microsoft.com/office/word/2012/wordml" xmlns:w16cex="http://schemas.microsoft.com/office/word/2018/wordml/cex" xmlns:w16cid="http://schemas.microsoft.com/office/word/2016/wordml/cid" xmlns:w16="http://schemas.microsoft.com/office/word/2018/wordml" xmlns:w16sdtdh="http://schemas.microsoft.com/office/word/2020/wordml/sdtdatahash" xmlns:w16se="http://schemas.microsoft.com/office/word/2015/wordml/symex" xmlns:wpg="http://schemas.microsoft.com/office/word/2010/wordprocessingGroup" xmlns:wpi="http://schemas.microsoft.com/office/word/2010/wordprocessingInk" xmlns:wne="http://schemas.microsoft.com/office/word/2006/wordml" xmlns:wps="http://schemas.microsoft.com/office/word/2010/wordprocessingShape" mc:Ignorable="w14 w15 w16se w16cid w16 w16cex w16sdtdh wp14">
+  <w:comment w:id="6" w:author="FABRICIO GALENDE MARQUES DE CARVALHO" w:date="2021-11-25T16:38:00Z" w:initials="FGMDC">
+    <w:p>
+      <w:pPr>
+        <w:pStyle w:val="Textodecomentrio"/>
+        <w:jc w:val="left"/>
+      </w:pPr>
+      <w:r>
+        <w:rPr>
+          <w:rStyle w:val="Refdecomentrio"/>
+        </w:rPr>
+        <w:annotationRef/>
+      </w:r>
+      <w:r>
+        <w:t>Corrigir o alinhamento de todos os parágrafos do texto. Utilizar alinhamento justificado.</w:t>
+      </w:r>
+    </w:p>
+  </w:comment>
+  <w:comment w:id="8" w:author="FABRICIO GALENDE MARQUES DE CARVALHO" w:date="2021-11-25T16:41:00Z" w:initials="FGMDC">
+    <w:p>
+      <w:pPr>
+        <w:pStyle w:val="Textodecomentrio"/>
+        <w:jc w:val="left"/>
+      </w:pPr>
+      <w:r>
+        <w:rPr>
+          <w:rStyle w:val="Refdecomentrio"/>
+        </w:rPr>
+        <w:annotationRef/>
+      </w:r>
+      <w:r>
+        <w:t>Corrigir o alinhamento dos títulos das seções. Corrigir também o espaçamento entre linhas dos parágrafos. (1,5 linha provavelmente)</w:t>
+      </w:r>
+    </w:p>
+  </w:comment>
+  <w:comment w:id="11" w:author="FABRICIO GALENDE MARQUES DE CARVALHO" w:date="2021-11-25T16:43:00Z" w:initials="FGMDC">
+    <w:p>
+      <w:pPr>
+        <w:pStyle w:val="Textodecomentrio"/>
+      </w:pPr>
+      <w:r>
+        <w:rPr>
+          <w:rStyle w:val="Refdecomentrio"/>
+        </w:rPr>
+        <w:annotationRef/>
+      </w:r>
+      <w:r>
+        <w:t>No trabalho não é feita segmentação nem a comparação de imagens em diferentes datas. Atualizar e deixar o que realmente foi feito: Comparação de imagens para detecção de diferenças. Não tratamos a questão da evolução temporal explicitamente, portanto, deixar coerente com o que foi executado.</w:t>
+      </w:r>
+    </w:p>
+  </w:comment>
+  <w:comment w:id="12" w:author="FABRICIO GALENDE MARQUES DE CARVALHO" w:date="2021-11-25T16:51:00Z" w:initials="FGMDC">
+    <w:p>
+      <w:pPr>
+        <w:pStyle w:val="Textodecomentrio"/>
+        <w:jc w:val="left"/>
+      </w:pPr>
+      <w:r>
+        <w:rPr>
+          <w:rStyle w:val="Refdecomentrio"/>
+        </w:rPr>
+        <w:annotationRef/>
+      </w:r>
+      <w:r>
+        <w:t>Objetivos tem que ser sucintos e diretos, tais como escrevi. Deixe esse texto do jeito que escrevi e também todos os textos que eu escrever e deixar em amarelo.</w:t>
+      </w:r>
+    </w:p>
+  </w:comment>
+  <w:comment w:id="15" w:author="FABRICIO GALENDE MARQUES DE CARVALHO" w:date="2021-11-25T17:05:00Z" w:initials="FGMDC">
+    <w:p>
+      <w:pPr>
+        <w:pStyle w:val="Textodecomentrio"/>
+        <w:jc w:val="left"/>
+      </w:pPr>
+      <w:r>
+        <w:rPr>
+          <w:rStyle w:val="Refdecomentrio"/>
+        </w:rPr>
+        <w:annotationRef/>
+      </w:r>
+      <w:r>
+        <w:t>Excluir trechos como esse que não são relevantes ao trabalho. O tratamento da dualidade onda/partícula da luz em nada interfere nos nossos resultados.</w:t>
+      </w:r>
+    </w:p>
+  </w:comment>
+  <w:comment w:id="16" w:author="FABRICIO GALENDE MARQUES DE CARVALHO" w:date="2021-11-25T17:06:00Z" w:initials="FGMDC">
+    <w:p>
+      <w:pPr>
+        <w:pStyle w:val="Textodecomentrio"/>
+        <w:jc w:val="left"/>
+      </w:pPr>
+      <w:r>
+        <w:rPr>
+          <w:rStyle w:val="Refdecomentrio"/>
+        </w:rPr>
+        <w:annotationRef/>
+      </w:r>
+      <w:r>
+        <w:t>Essa afirmação não está correta. SEMPRE há alguma perda ou distorção quando essas operações são efetuadas. Excluir totalmente esse trecho.</w:t>
+      </w:r>
+    </w:p>
+  </w:comment>
+  <w:comment w:id="17" w:author="FABRICIO GALENDE MARQUES DE CARVALHO" w:date="2021-11-25T17:09:00Z" w:initials="FGMDC">
+    <w:p>
+      <w:pPr>
+        <w:pStyle w:val="Textodecomentrio"/>
+        <w:jc w:val="left"/>
+      </w:pPr>
+      <w:r>
+        <w:rPr>
+          <w:rStyle w:val="Refdecomentrio"/>
+        </w:rPr>
+        <w:annotationRef/>
+      </w:r>
+      <w:r>
+        <w:t>Excluir totalmente esse trecho. Já está explicado na fórmula e no parágrafo que eu movi para cima.</w:t>
+      </w:r>
+    </w:p>
+  </w:comment>
+  <w:comment w:id="18" w:author="FABRICIO GALENDE MARQUES DE CARVALHO" w:date="2021-11-25T17:21:00Z" w:initials="FGMDC">
+    <w:p>
+      <w:pPr>
+        <w:pStyle w:val="Textodecomentrio"/>
+        <w:jc w:val="left"/>
+      </w:pPr>
+      <w:r>
+        <w:rPr>
+          <w:rStyle w:val="Refdecomentrio"/>
+        </w:rPr>
+        <w:annotationRef/>
+      </w:r>
+      <w:r>
+        <w:t>Excluir totalmente esse trecho. Tecnicamente a frase está incorreta e limiarização não é segmentação. Alterei o parágrafo precedente corrigindo inclusive esse ponto.</w:t>
+      </w:r>
+    </w:p>
+  </w:comment>
+  <w:comment w:id="19" w:author="FABRICIO GALENDE MARQUES DE CARVALHO" w:date="2021-11-25T17:24:00Z" w:initials="FGMDC">
+    <w:p>
+      <w:pPr>
+        <w:pStyle w:val="Textodecomentrio"/>
+        <w:jc w:val="left"/>
+      </w:pPr>
+      <w:r>
+        <w:rPr>
+          <w:rStyle w:val="Refdecomentrio"/>
+        </w:rPr>
+        <w:annotationRef/>
+      </w:r>
+      <w:r>
+        <w:t>Excluir texto. Tecnicamente está incorreto.</w:t>
+      </w:r>
+    </w:p>
+  </w:comment>
+  <w:comment w:id="21" w:author="FABRICIO GALENDE MARQUES DE CARVALHO" w:date="2021-11-25T17:35:00Z" w:initials="FGMDC">
+    <w:p>
+      <w:pPr>
+        <w:pStyle w:val="Textodecomentrio"/>
+        <w:jc w:val="left"/>
+      </w:pPr>
+      <w:r>
+        <w:rPr>
+          <w:rStyle w:val="Refdecomentrio"/>
+        </w:rPr>
+        <w:annotationRef/>
+      </w:r>
+      <w:r>
+        <w:t>Colocar em itálico os termos em inglês. Fazer isso para todo o texto.</w:t>
+      </w:r>
+    </w:p>
+  </w:comment>
+  <w:comment w:id="25" w:author="FABRICIO GALENDE MARQUES DE CARVALHO" w:date="2021-11-25T17:38:00Z" w:initials="FGMDC">
+    <w:p>
+      <w:pPr>
+        <w:pStyle w:val="Textodecomentrio"/>
+        <w:jc w:val="left"/>
+      </w:pPr>
+      <w:r>
+        <w:rPr>
+          <w:rStyle w:val="Refdecomentrio"/>
+        </w:rPr>
+        <w:annotationRef/>
+      </w:r>
+      <w:r>
+        <w:t>O texto abaixo não descreve arquitetura.  Trocar o título para Descrição geral das operações do sistema ou inserir um diagrama de implantação que mostre os elementos constituintes do sistema e somente depois descrever cada uma de suas partes.</w:t>
+      </w:r>
+    </w:p>
+  </w:comment>
+  <w:comment w:id="28" w:author="FABRICIO GALENDE MARQUES DE CARVALHO" w:date="2021-11-25T17:39:00Z" w:initials="FGMDC">
+    <w:p>
+      <w:pPr>
+        <w:pStyle w:val="Textodecomentrio"/>
+        <w:jc w:val="left"/>
+      </w:pPr>
+      <w:r>
+        <w:rPr>
+          <w:rStyle w:val="Refdecomentrio"/>
+        </w:rPr>
+        <w:annotationRef/>
+      </w:r>
+      <w:r>
+        <w:t>Esse diagrama não atende a nenhuma notação conhecida. Usar um diagrama de atividades (se o intuito for descrever um processo, ordem de processamento, etc) ou um diagrama de implantação para descrever as partes e os seus componentes "macro".</w:t>
+      </w:r>
+    </w:p>
+  </w:comment>
+  <w:comment w:id="29" w:author="FABRICIO GALENDE MARQUES DE CARVALHO" w:date="2021-11-25T17:40:00Z" w:initials="FGMDC">
+    <w:p>
+      <w:pPr>
+        <w:pStyle w:val="Textodecomentrio"/>
+        <w:jc w:val="left"/>
+      </w:pPr>
+      <w:r>
+        <w:rPr>
+          <w:rStyle w:val="Refdecomentrio"/>
+        </w:rPr>
+        <w:annotationRef/>
+      </w:r>
+      <w:r>
+        <w:t>Não existe 'diagrama de desenvolvimento'</w:t>
+      </w:r>
+    </w:p>
+  </w:comment>
+  <w:comment w:id="31" w:author="FABRICIO GALENDE MARQUES DE CARVALHO" w:date="2021-11-25T17:41:00Z" w:initials="FGMDC">
+    <w:p>
+      <w:pPr>
+        <w:pStyle w:val="Textodecomentrio"/>
+        <w:jc w:val="left"/>
+      </w:pPr>
+      <w:r>
+        <w:rPr>
+          <w:rStyle w:val="Refdecomentrio"/>
+        </w:rPr>
+        <w:annotationRef/>
+      </w:r>
+      <w:r>
+        <w:t>Esse processo não remove nenhuma distorção, apenas facilita a tarefa de comparação.</w:t>
+      </w:r>
+    </w:p>
+  </w:comment>
+  <w:comment w:id="32" w:author="FABRICIO GALENDE MARQUES DE CARVALHO" w:date="2021-11-25T17:43:00Z" w:initials="FGMDC">
+    <w:p>
+      <w:pPr>
+        <w:pStyle w:val="Textodecomentrio"/>
+        <w:jc w:val="left"/>
+      </w:pPr>
+      <w:r>
+        <w:rPr>
+          <w:rStyle w:val="Refdecomentrio"/>
+        </w:rPr>
+        <w:annotationRef/>
+      </w:r>
+      <w:r>
+        <w:t>Não quebrar uma imagem em uma página. Apresentar ela inteira na página (ou correr para a página seguinte)</w:t>
+      </w:r>
+    </w:p>
+  </w:comment>
+  <w:comment w:id="34" w:author="FABRICIO GALENDE MARQUES DE CARVALHO" w:date="2021-11-25T17:44:00Z" w:initials="FGMDC">
+    <w:p>
+      <w:pPr>
+        <w:pStyle w:val="Textodecomentrio"/>
+        <w:jc w:val="left"/>
+      </w:pPr>
+      <w:r>
+        <w:rPr>
+          <w:rStyle w:val="Refdecomentrio"/>
+        </w:rPr>
+        <w:annotationRef/>
+      </w:r>
+      <w:r>
+        <w:t>Esse processo não é segmentação, é filtragem espacial. São conceitos distintos. Corrigir aqui e todas as ocorrências (não vou marcar os demais pontos onde isso aparece no texto. Reveja tudo)</w:t>
+      </w:r>
+    </w:p>
+  </w:comment>
+  <w:comment w:id="35" w:author="FABRICIO GALENDE MARQUES DE CARVALHO" w:date="2021-11-25T17:44:00Z" w:initials="FGMDC">
+    <w:p>
+      <w:pPr>
+        <w:pStyle w:val="Textodecomentrio"/>
+        <w:jc w:val="left"/>
+      </w:pPr>
+      <w:r>
+        <w:rPr>
+          <w:rStyle w:val="Refdecomentrio"/>
+        </w:rPr>
+        <w:annotationRef/>
+      </w:r>
+      <w:r>
+        <w:t>Errado. Como falei, é filtragem espacial.</w:t>
+      </w:r>
+    </w:p>
+  </w:comment>
+  <w:comment w:id="36" w:author="FABRICIO GALENDE MARQUES DE CARVALHO" w:date="2021-11-25T17:46:00Z" w:initials="FGMDC">
+    <w:p>
+      <w:pPr>
+        <w:pStyle w:val="Textodecomentrio"/>
+        <w:jc w:val="left"/>
+      </w:pPr>
+      <w:r>
+        <w:rPr>
+          <w:rStyle w:val="Refdecomentrio"/>
+        </w:rPr>
+        <w:annotationRef/>
+      </w:r>
+      <w:r>
+        <w:t>Você não fala nem mostra histograma. Por que?</w:t>
+      </w:r>
+    </w:p>
+  </w:comment>
+  <w:comment w:id="37" w:author="FABRICIO GALENDE MARQUES DE CARVALHO" w:date="2021-11-25T17:45:00Z" w:initials="FGMDC">
+    <w:p>
+      <w:pPr>
+        <w:pStyle w:val="Textodecomentrio"/>
+      </w:pPr>
+      <w:r>
+        <w:rPr>
+          <w:rStyle w:val="Refdecomentrio"/>
+        </w:rPr>
+        <w:annotationRef/>
+      </w:r>
+      <w:r>
+        <w:t>Nunca vi esse termo. Nível de cinza.</w:t>
+      </w:r>
+    </w:p>
+  </w:comment>
+  <w:comment w:id="38" w:author="FABRICIO GALENDE MARQUES DE CARVALHO" w:date="2021-11-25T17:47:00Z" w:initials="FGMDC">
+    <w:p>
+      <w:pPr>
+        <w:pStyle w:val="Textodecomentrio"/>
+        <w:jc w:val="left"/>
+      </w:pPr>
+      <w:r>
+        <w:rPr>
+          <w:rStyle w:val="Refdecomentrio"/>
+        </w:rPr>
+        <w:annotationRef/>
+      </w:r>
+      <w:r>
+        <w:t>Essa figura aparece no texto sem nenhuma conexão com o texto anterior. Todas as figuras devem ser introduzidas por um texto eplicativo tipo "A figura (número) mostra a função que faz tal coisa. Corrija isso para todas as demais figuras.</w:t>
+      </w:r>
+    </w:p>
+  </w:comment>
+  <w:comment w:id="39" w:author="FABRICIO GALENDE MARQUES DE CARVALHO" w:date="2021-11-25T17:47:00Z" w:initials="FGMDC">
+    <w:p>
+      <w:pPr>
+        <w:pStyle w:val="Textodecomentrio"/>
+      </w:pPr>
+      <w:r>
+        <w:rPr>
+          <w:rStyle w:val="Refdecomentrio"/>
+        </w:rPr>
+        <w:annotationRef/>
+      </w:r>
+      <w:r>
+        <w:t>Fazer a referência pelo número e não como "esse, aquele, etc."</w:t>
+      </w:r>
+    </w:p>
+  </w:comment>
+  <w:comment w:id="40" w:author="FABRICIO GALENDE MARQUES DE CARVALHO" w:date="2021-11-25T17:49:00Z" w:initials="FGMDC">
+    <w:p>
+      <w:pPr>
+        <w:pStyle w:val="Textodecomentrio"/>
+        <w:jc w:val="left"/>
+      </w:pPr>
+      <w:r>
+        <w:rPr>
+          <w:rStyle w:val="Refdecomentrio"/>
+        </w:rPr>
+        <w:annotationRef/>
+      </w:r>
+      <w:r>
+        <w:t>Não tem média alguma. Leia o código com atenção, trata-se de um erro absoluto.</w:t>
+      </w:r>
+    </w:p>
+  </w:comment>
+  <w:comment w:id="44" w:author="FABRICIO GALENDE MARQUES DE CARVALHO" w:date="2021-11-25T17:51:00Z" w:initials="FGMDC">
+    <w:p>
+      <w:pPr>
+        <w:pStyle w:val="Textodecomentrio"/>
+        <w:jc w:val="left"/>
+      </w:pPr>
+      <w:r>
+        <w:rPr>
+          <w:rStyle w:val="Refdecomentrio"/>
+        </w:rPr>
+        <w:annotationRef/>
+      </w:r>
+      <w:r>
+        <w:t>Excluir totalmente esse trecho. É repetição do que já foi dito no início do trabalho.</w:t>
+      </w:r>
+    </w:p>
+  </w:comment>
+  <w:comment w:id="45" w:author="FABRICIO GALENDE MARQUES DE CARVALHO" w:date="2021-11-25T17:51:00Z" w:initials="FGMDC">
+    <w:p>
+      <w:pPr>
+        <w:pStyle w:val="Textodecomentrio"/>
+        <w:jc w:val="left"/>
+      </w:pPr>
+      <w:r>
+        <w:rPr>
+          <w:rStyle w:val="Refdecomentrio"/>
+        </w:rPr>
+        <w:annotationRef/>
+      </w:r>
+      <w:r>
+        <w:t>Numerar e fazer a referência pelo número.</w:t>
+      </w:r>
+    </w:p>
+  </w:comment>
+  <w:comment w:id="46" w:author="FABRICIO GALENDE MARQUES DE CARVALHO" w:date="2021-11-25T17:52:00Z" w:initials="FGMDC">
+    <w:p>
+      <w:pPr>
+        <w:pStyle w:val="Textodecomentrio"/>
+        <w:jc w:val="left"/>
+      </w:pPr>
+      <w:r>
+        <w:rPr>
+          <w:rStyle w:val="Refdecomentrio"/>
+        </w:rPr>
+        <w:annotationRef/>
+      </w:r>
+      <w:r>
+        <w:t>Cortar a parte irrelevante da imagem, enfatizar a imagem  da interface (eliminar a parte a esquerda e abaixo. Fazer isso para as demais figuras de interface com o usuário.</w:t>
+      </w:r>
+    </w:p>
+  </w:comment>
+  <w:comment w:id="47" w:author="FABRICIO GALENDE MARQUES DE CARVALHO" w:date="2021-11-25T17:53:00Z" w:initials="FGMDC">
+    <w:p>
+      <w:pPr>
+        <w:pStyle w:val="Textodecomentrio"/>
+        <w:jc w:val="left"/>
+      </w:pPr>
+      <w:r>
+        <w:rPr>
+          <w:rStyle w:val="Refdecomentrio"/>
+        </w:rPr>
+        <w:annotationRef/>
+      </w:r>
+      <w:r>
+        <w:t>Esse texto está desconexo com as imagens. O texto que deve aparecer nessa parte do trabalho é descrevendo as interfaces e o exemplo de execução que você está mostrando. Corrigir todos os textos dessa seção considerando esse comentário.</w:t>
+      </w:r>
+    </w:p>
+  </w:comment>
+  <w:comment w:id="48" w:author="FABRICIO GALENDE MARQUES DE CARVALHO" w:date="2021-11-25T17:57:00Z" w:initials="FGMDC">
+    <w:p>
+      <w:pPr>
+        <w:pStyle w:val="Textodecomentrio"/>
+        <w:jc w:val="left"/>
+      </w:pPr>
+      <w:r>
+        <w:rPr>
+          <w:rStyle w:val="Refdecomentrio"/>
+        </w:rPr>
+        <w:annotationRef/>
+      </w:r>
+      <w:r>
+        <w:t>Não estamos mostrando mapa, correto? Estamos extraindo as áreas comparáveis e marcando os locais com as alterações. Corrija o texto.</w:t>
+      </w:r>
+    </w:p>
+  </w:comment>
+  <w:comment w:id="49" w:author="FABRICIO GALENDE MARQUES DE CARVALHO" w:date="2021-11-25T17:59:00Z" w:initials="FGMDC">
+    <w:p>
+      <w:pPr>
+        <w:pStyle w:val="Textodecomentrio"/>
+        <w:jc w:val="left"/>
+      </w:pPr>
+      <w:r>
+        <w:rPr>
+          <w:rStyle w:val="Refdecomentrio"/>
+        </w:rPr>
+        <w:annotationRef/>
+      </w:r>
+      <w:r>
+        <w:t>Excluir. Não comente ou conclua NADA que você não tenha mostrado. Nessa seção você descreve e conclui em cima do que você mostrou.</w:t>
+      </w:r>
+    </w:p>
+  </w:comment>
+  <w:comment w:id="50" w:author="FABRICIO GALENDE MARQUES DE CARVALHO" w:date="2021-11-25T18:00:00Z" w:initials="FGMDC">
+    <w:p>
+      <w:pPr>
+        <w:pStyle w:val="Textodecomentrio"/>
+        <w:jc w:val="left"/>
+      </w:pPr>
+      <w:r>
+        <w:rPr>
+          <w:rStyle w:val="Refdecomentrio"/>
+        </w:rPr>
+        <w:annotationRef/>
+      </w:r>
+      <w:r>
+        <w:t>Excluir tudo. Texto desconexo com o resultado mostrado.</w:t>
+      </w:r>
+    </w:p>
+  </w:comment>
+  <w:comment w:id="51" w:author="FABRICIO GALENDE MARQUES DE CARVALHO" w:date="2021-11-25T18:01:00Z" w:initials="FGMDC">
+    <w:p>
+      <w:pPr>
+        <w:pStyle w:val="Textodecomentrio"/>
+        <w:jc w:val="left"/>
+      </w:pPr>
+      <w:r>
+        <w:rPr>
+          <w:rStyle w:val="Refdecomentrio"/>
+        </w:rPr>
+        <w:annotationRef/>
+      </w:r>
+      <w:r>
+        <w:t>Excluir o que está marcado. Você está especulando mas não mostrou como faz isso. Essa seção foca nos resultados mostrados de modo objetivo e direto.</w:t>
+      </w:r>
+    </w:p>
+  </w:comment>
+  <w:comment w:id="53" w:author="FABRICIO GALENDE MARQUES DE CARVALHO" w:date="2021-11-25T18:06:00Z" w:initials="FGMDC">
+    <w:p>
+      <w:pPr>
+        <w:pStyle w:val="Textodecomentrio"/>
+        <w:jc w:val="left"/>
+      </w:pPr>
+      <w:r>
+        <w:rPr>
+          <w:rStyle w:val="Refdecomentrio"/>
+        </w:rPr>
+        <w:annotationRef/>
+      </w:r>
+      <w:r>
+        <w:t>Excluir pois esse detalhamento está fora de contexto. Você não abordou mapeamento direto, mapeamento inverso, problemas de arredondamento, etc. Assim, esse texto está desconexo e não explicita diretamente a solução para alguma limitação do trabalho para a qual você tenha mostrado um resultado com uma deficiência sanável com alguns desses métodos.</w:t>
+      </w:r>
+    </w:p>
+  </w:comment>
+</w:comments>
+</file>
+
+<file path=word/commentsExtended.xml><?xml version="1.0" encoding="utf-8"?>
+<w15:commentsEx xmlns:wpc="http://schemas.microsoft.com/office/word/2010/wordprocessingCanvas" xmlns:cx="http://schemas.microsoft.com/office/drawing/2014/chartex" xmlns:cx1="http://schemas.microsoft.com/office/drawing/2015/9/8/chartex" xmlns:cx2="http://schemas.microsoft.com/office/drawing/2015/10/21/chartex" xmlns:cx3="http://schemas.microsoft.com/office/drawing/2016/5/9/chartex" xmlns:cx4="http://schemas.microsoft.com/office/drawing/2016/5/10/chartex" xmlns:cx5="http://schemas.microsoft.com/office/drawing/2016/5/11/chartex" xmlns:cx6="http://schemas.microsoft.com/office/drawing/2016/5/12/chartex" xmlns:cx7="http://schemas.microsoft.com/office/drawing/2016/5/13/chartex" xmlns:cx8="http://schemas.microsoft.com/office/drawing/2016/5/14/chartex" xmlns:mc="http://schemas.openxmlformats.org/markup-compatibility/2006" xmlns:aink="http://schemas.microsoft.com/office/drawing/2016/ink" xmlns:am3d="http://schemas.microsoft.com/office/drawing/2017/model3d" xmlns:o="urn:schemas-microsoft-com:office:office" xmlns:r="http://schemas.openxmlformats.org/officeDocument/2006/relationships" xmlns:m="http://schemas.openxmlformats.org/officeDocument/2006/math" xmlns:v="urn:schemas-microsoft-com:vml" xmlns:wp14="http://schemas.microsoft.com/office/word/2010/wordprocessingDrawing" xmlns:wp="http://schemas.openxmlformats.org/drawingml/2006/wordprocessingDrawing" xmlns:w10="urn:schemas-microsoft-com:office:word" xmlns:w="http://schemas.openxmlformats.org/wordprocessingml/2006/main" xmlns:w14="http://schemas.microsoft.com/office/word/2010/wordml" xmlns:w15="http://schemas.microsoft.com/office/word/2012/wordml" xmlns:w16cex="http://schemas.microsoft.com/office/word/2018/wordml/cex" xmlns:w16cid="http://schemas.microsoft.com/office/word/2016/wordml/cid" xmlns:w16="http://schemas.microsoft.com/office/word/2018/wordml" xmlns:w16sdtdh="http://schemas.microsoft.com/office/word/2020/wordml/sdtdatahash" xmlns:w16se="http://schemas.microsoft.com/office/word/2015/wordml/symex" xmlns:wpg="http://schemas.microsoft.com/office/word/2010/wordprocessingGroup" xmlns:wpi="http://schemas.microsoft.com/office/word/2010/wordprocessingInk" xmlns:wne="http://schemas.microsoft.com/office/word/2006/wordml" xmlns:wps="http://schemas.microsoft.com/office/word/2010/wordprocessingShape" mc:Ignorable="w14 w15 w16se w16cid w16 w16cex w16sdtdh wp14">
+  <w15:commentEx w15:paraId="4C1FC7F1" w15:done="0"/>
+  <w15:commentEx w15:paraId="15DD0FB6" w15:done="0"/>
+  <w15:commentEx w15:paraId="583AAE4A" w15:done="0"/>
+  <w15:commentEx w15:paraId="4B91F0A1" w15:done="0"/>
+  <w15:commentEx w15:paraId="16869C4B" w15:done="0"/>
+  <w15:commentEx w15:paraId="1A73FBE3" w15:done="0"/>
+  <w15:commentEx w15:paraId="34DB4C13" w15:done="0"/>
+  <w15:commentEx w15:paraId="02105386" w15:done="0"/>
+  <w15:commentEx w15:paraId="2FC03541" w15:done="0"/>
+  <w15:commentEx w15:paraId="4ACD876C" w15:done="0"/>
+  <w15:commentEx w15:paraId="2CB9A057" w15:done="0"/>
+  <w15:commentEx w15:paraId="32E47BAC" w15:done="0"/>
+  <w15:commentEx w15:paraId="62926B3E" w15:done="0"/>
+  <w15:commentEx w15:paraId="5E0A90BE" w15:done="0"/>
+  <w15:commentEx w15:paraId="3E716D0F" w15:done="0"/>
+  <w15:commentEx w15:paraId="1A557BCB" w15:done="0"/>
+  <w15:commentEx w15:paraId="14A8203A" w15:done="0"/>
+  <w15:commentEx w15:paraId="108E32FA" w15:done="0"/>
+  <w15:commentEx w15:paraId="06622406" w15:done="0"/>
+  <w15:commentEx w15:paraId="3C4B86A8" w15:done="0"/>
+  <w15:commentEx w15:paraId="44116CE2" w15:done="0"/>
+  <w15:commentEx w15:paraId="234EA12E" w15:done="0"/>
+  <w15:commentEx w15:paraId="7DA6376F" w15:done="0"/>
+  <w15:commentEx w15:paraId="0C44E6C5" w15:done="0"/>
+  <w15:commentEx w15:paraId="3C78A351" w15:done="0"/>
+  <w15:commentEx w15:paraId="2758EC94" w15:done="0"/>
+  <w15:commentEx w15:paraId="7ED8931A" w15:done="0"/>
+  <w15:commentEx w15:paraId="1D79FC1C" w15:done="0"/>
+  <w15:commentEx w15:paraId="27136251" w15:done="0"/>
+  <w15:commentEx w15:paraId="7B1689C4" w15:done="0"/>
+  <w15:commentEx w15:paraId="3F39AB10" w15:done="0"/>
+</w15:commentsEx>
+</file>
+
+<file path=word/commentsExtensible.xml><?xml version="1.0" encoding="utf-8"?>
+<w16cex:commentsExtensible xmlns:wpc="http://schemas.microsoft.com/office/word/2010/wordprocessingCanvas" xmlns:cx="http://schemas.microsoft.com/office/drawing/2014/chartex" xmlns:cx1="http://schemas.microsoft.com/office/drawing/2015/9/8/chartex" xmlns:cx2="http://schemas.microsoft.com/office/drawing/2015/10/21/chartex" xmlns:cx3="http://schemas.microsoft.com/office/drawing/2016/5/9/chartex" xmlns:cx4="http://schemas.microsoft.com/office/drawing/2016/5/10/chartex" xmlns:cx5="http://schemas.microsoft.com/office/drawing/2016/5/11/chartex" xmlns:cx6="http://schemas.microsoft.com/office/drawing/2016/5/12/chartex" xmlns:cx7="http://schemas.microsoft.com/office/drawing/2016/5/13/chartex" xmlns:cx8="http://schemas.microsoft.com/office/drawing/2016/5/14/chartex" xmlns:mc="http://schemas.openxmlformats.org/markup-compatibility/2006" xmlns:aink="http://schemas.microsoft.com/office/drawing/2016/ink" xmlns:am3d="http://schemas.microsoft.com/office/drawing/2017/model3d" xmlns:o="urn:schemas-microsoft-com:office:office" xmlns:r="http://schemas.openxmlformats.org/officeDocument/2006/relationships" xmlns:m="http://schemas.openxmlformats.org/officeDocument/2006/math" xmlns:v="urn:schemas-microsoft-com:vml" xmlns:wp14="http://schemas.microsoft.com/office/word/2010/wordprocessingDrawing" xmlns:wp="http://schemas.openxmlformats.org/drawingml/2006/wordprocessingDrawing" xmlns:w10="urn:schemas-microsoft-com:office:word" xmlns:w="http://schemas.openxmlformats.org/wordprocessingml/2006/main" xmlns:w14="http://schemas.microsoft.com/office/word/2010/wordml" xmlns:w15="http://schemas.microsoft.com/office/word/2012/wordml" xmlns:w16cex="http://schemas.microsoft.com/office/word/2018/wordml/cex" xmlns:w16cid="http://schemas.microsoft.com/office/word/2016/wordml/cid" xmlns:w16="http://schemas.microsoft.com/office/word/2018/wordml" xmlns:w16sdtdh="http://schemas.microsoft.com/office/word/2020/wordml/sdtdatahash" xmlns:w16se="http://schemas.microsoft.com/office/word/2015/wordml/symex" xmlns:wpg="http://schemas.microsoft.com/office/word/2010/wordprocessingGroup" xmlns:wpi="http://schemas.microsoft.com/office/word/2010/wordprocessingInk" xmlns:wne="http://schemas.microsoft.com/office/word/2006/wordml" xmlns:wps="http://schemas.microsoft.com/office/word/2010/wordprocessingShape" mc:Ignorable="w14 w15 w16se w16cid w16 w16cex w16sdtdh wp14">
+  <w16cex:commentExtensible w16cex:durableId="254A3AA0" w16cex:dateUtc="2021-11-25T19:38:00Z"/>
+  <w16cex:commentExtensible w16cex:durableId="254A3B53" w16cex:dateUtc="2021-11-25T19:41:00Z"/>
+  <w16cex:commentExtensible w16cex:durableId="254A3BC5" w16cex:dateUtc="2021-11-25T19:43:00Z"/>
+  <w16cex:commentExtensible w16cex:durableId="254A3DAF" w16cex:dateUtc="2021-11-25T19:51:00Z"/>
+  <w16cex:commentExtensible w16cex:durableId="254A40DF" w16cex:dateUtc="2021-11-25T20:05:00Z"/>
+  <w16cex:commentExtensible w16cex:durableId="254A412F" w16cex:dateUtc="2021-11-25T20:06:00Z"/>
+  <w16cex:commentExtensible w16cex:durableId="254A41C4" w16cex:dateUtc="2021-11-25T20:09:00Z"/>
+  <w16cex:commentExtensible w16cex:durableId="254A449F" w16cex:dateUtc="2021-11-25T20:21:00Z"/>
+  <w16cex:commentExtensible w16cex:durableId="254A453E" w16cex:dateUtc="2021-11-25T20:24:00Z"/>
+  <w16cex:commentExtensible w16cex:durableId="254A47D4" w16cex:dateUtc="2021-11-25T20:35:00Z"/>
+  <w16cex:commentExtensible w16cex:durableId="254A488A" w16cex:dateUtc="2021-11-25T20:38:00Z"/>
+  <w16cex:commentExtensible w16cex:durableId="254A48E5" w16cex:dateUtc="2021-11-25T20:39:00Z"/>
+  <w16cex:commentExtensible w16cex:durableId="254A4907" w16cex:dateUtc="2021-11-25T20:40:00Z"/>
+  <w16cex:commentExtensible w16cex:durableId="254A494A" w16cex:dateUtc="2021-11-25T20:41:00Z"/>
+  <w16cex:commentExtensible w16cex:durableId="254A49BA" w16cex:dateUtc="2021-11-25T20:43:00Z"/>
+  <w16cex:commentExtensible w16cex:durableId="254A49F8" w16cex:dateUtc="2021-11-25T20:44:00Z"/>
+  <w16cex:commentExtensible w16cex:durableId="254A4A0D" w16cex:dateUtc="2021-11-25T20:44:00Z"/>
+  <w16cex:commentExtensible w16cex:durableId="254A4A5C" w16cex:dateUtc="2021-11-25T20:46:00Z"/>
+  <w16cex:commentExtensible w16cex:durableId="254A4A26" w16cex:dateUtc="2021-11-25T20:45:00Z"/>
+  <w16cex:commentExtensible w16cex:durableId="254A4AA4" w16cex:dateUtc="2021-11-25T20:47:00Z"/>
+  <w16cex:commentExtensible w16cex:durableId="254A4AC7" w16cex:dateUtc="2021-11-25T20:47:00Z"/>
+  <w16cex:commentExtensible w16cex:durableId="254A4B36" w16cex:dateUtc="2021-11-25T20:49:00Z"/>
+  <w16cex:commentExtensible w16cex:durableId="254A4B8B" w16cex:dateUtc="2021-11-25T20:51:00Z"/>
+  <w16cex:commentExtensible w16cex:durableId="254A4BA1" w16cex:dateUtc="2021-11-25T20:51:00Z"/>
+  <w16cex:commentExtensible w16cex:durableId="254A4BDE" w16cex:dateUtc="2021-11-25T20:52:00Z"/>
+  <w16cex:commentExtensible w16cex:durableId="254A4C2F" w16cex:dateUtc="2021-11-25T20:53:00Z"/>
+  <w16cex:commentExtensible w16cex:durableId="254A4CED" w16cex:dateUtc="2021-11-25T20:57:00Z"/>
+  <w16cex:commentExtensible w16cex:durableId="254A4D8F" w16cex:dateUtc="2021-11-25T20:59:00Z"/>
+  <w16cex:commentExtensible w16cex:durableId="254A4DBE" w16cex:dateUtc="2021-11-25T21:00:00Z"/>
+  <w16cex:commentExtensible w16cex:durableId="254A4DF3" w16cex:dateUtc="2021-11-25T21:01:00Z"/>
+  <w16cex:commentExtensible w16cex:durableId="254A4F14" w16cex:dateUtc="2021-11-25T21:06:00Z"/>
+</w16cex:commentsExtensible>
+</file>
+
+<file path=word/commentsIds.xml><?xml version="1.0" encoding="utf-8"?>
+<w16cid:commentsIds xmlns:wpc="http://schemas.microsoft.com/office/word/2010/wordprocessingCanvas" xmlns:cx="http://schemas.microsoft.com/office/drawing/2014/chartex" xmlns:cx1="http://schemas.microsoft.com/office/drawing/2015/9/8/chartex" xmlns:cx2="http://schemas.microsoft.com/office/drawing/2015/10/21/chartex" xmlns:cx3="http://schemas.microsoft.com/office/drawing/2016/5/9/chartex" xmlns:cx4="http://schemas.microsoft.com/office/drawing/2016/5/10/chartex" xmlns:cx5="http://schemas.microsoft.com/office/drawing/2016/5/11/chartex" xmlns:cx6="http://schemas.microsoft.com/office/drawing/2016/5/12/chartex" xmlns:cx7="http://schemas.microsoft.com/office/drawing/2016/5/13/chartex" xmlns:cx8="http://schemas.microsoft.com/office/drawing/2016/5/14/chartex" xmlns:mc="http://schemas.openxmlformats.org/markup-compatibility/2006" xmlns:aink="http://schemas.microsoft.com/office/drawing/2016/ink" xmlns:am3d="http://schemas.microsoft.com/office/drawing/2017/model3d" xmlns:o="urn:schemas-microsoft-com:office:office" xmlns:r="http://schemas.openxmlformats.org/officeDocument/2006/relationships" xmlns:m="http://schemas.openxmlformats.org/officeDocument/2006/math" xmlns:v="urn:schemas-microsoft-com:vml" xmlns:wp14="http://schemas.microsoft.com/office/word/2010/wordprocessingDrawing" xmlns:wp="http://schemas.openxmlformats.org/drawingml/2006/wordprocessingDrawing" xmlns:w10="urn:schemas-microsoft-com:office:word" xmlns:w="http://schemas.openxmlformats.org/wordprocessingml/2006/main" xmlns:w14="http://schemas.microsoft.com/office/word/2010/wordml" xmlns:w15="http://schemas.microsoft.com/office/word/2012/wordml" xmlns:w16cex="http://schemas.microsoft.com/office/word/2018/wordml/cex" xmlns:w16cid="http://schemas.microsoft.com/office/word/2016/wordml/cid" xmlns:w16="http://schemas.microsoft.com/office/word/2018/wordml" xmlns:w16sdtdh="http://schemas.microsoft.com/office/word/2020/wordml/sdtdatahash" xmlns:w16se="http://schemas.microsoft.com/office/word/2015/wordml/symex" xmlns:wpg="http://schemas.microsoft.com/office/word/2010/wordprocessingGroup" xmlns:wpi="http://schemas.microsoft.com/office/word/2010/wordprocessingInk" xmlns:wne="http://schemas.microsoft.com/office/word/2006/wordml" xmlns:wps="http://schemas.microsoft.com/office/word/2010/wordprocessingShape" mc:Ignorable="w14 w15 w16se w16cid w16 w16cex w16sdtdh wp14">
+  <w16cid:commentId w16cid:paraId="4C1FC7F1" w16cid:durableId="254A3AA0"/>
+  <w16cid:commentId w16cid:paraId="15DD0FB6" w16cid:durableId="254A3B53"/>
+  <w16cid:commentId w16cid:paraId="583AAE4A" w16cid:durableId="254A3BC5"/>
+  <w16cid:commentId w16cid:paraId="4B91F0A1" w16cid:durableId="254A3DAF"/>
+  <w16cid:commentId w16cid:paraId="16869C4B" w16cid:durableId="254A40DF"/>
+  <w16cid:commentId w16cid:paraId="1A73FBE3" w16cid:durableId="254A412F"/>
+  <w16cid:commentId w16cid:paraId="34DB4C13" w16cid:durableId="254A41C4"/>
+  <w16cid:commentId w16cid:paraId="02105386" w16cid:durableId="254A449F"/>
+  <w16cid:commentId w16cid:paraId="2FC03541" w16cid:durableId="254A453E"/>
+  <w16cid:commentId w16cid:paraId="4ACD876C" w16cid:durableId="254A47D4"/>
+  <w16cid:commentId w16cid:paraId="2CB9A057" w16cid:durableId="254A488A"/>
+  <w16cid:commentId w16cid:paraId="32E47BAC" w16cid:durableId="254A48E5"/>
+  <w16cid:commentId w16cid:paraId="62926B3E" w16cid:durableId="254A4907"/>
+  <w16cid:commentId w16cid:paraId="5E0A90BE" w16cid:durableId="254A494A"/>
+  <w16cid:commentId w16cid:paraId="3E716D0F" w16cid:durableId="254A49BA"/>
+  <w16cid:commentId w16cid:paraId="1A557BCB" w16cid:durableId="254A49F8"/>
+  <w16cid:commentId w16cid:paraId="14A8203A" w16cid:durableId="254A4A0D"/>
+  <w16cid:commentId w16cid:paraId="108E32FA" w16cid:durableId="254A4A5C"/>
+  <w16cid:commentId w16cid:paraId="06622406" w16cid:durableId="254A4A26"/>
+  <w16cid:commentId w16cid:paraId="3C4B86A8" w16cid:durableId="254A4AA4"/>
+  <w16cid:commentId w16cid:paraId="44116CE2" w16cid:durableId="254A4AC7"/>
+  <w16cid:commentId w16cid:paraId="234EA12E" w16cid:durableId="254A4B36"/>
+  <w16cid:commentId w16cid:paraId="7DA6376F" w16cid:durableId="254A4B8B"/>
+  <w16cid:commentId w16cid:paraId="0C44E6C5" w16cid:durableId="254A4BA1"/>
+  <w16cid:commentId w16cid:paraId="3C78A351" w16cid:durableId="254A4BDE"/>
+  <w16cid:commentId w16cid:paraId="2758EC94" w16cid:durableId="254A4C2F"/>
+  <w16cid:commentId w16cid:paraId="7ED8931A" w16cid:durableId="254A4CED"/>
+  <w16cid:commentId w16cid:paraId="1D79FC1C" w16cid:durableId="254A4D8F"/>
+  <w16cid:commentId w16cid:paraId="27136251" w16cid:durableId="254A4DBE"/>
+  <w16cid:commentId w16cid:paraId="7B1689C4" w16cid:durableId="254A4DF3"/>
+  <w16cid:commentId w16cid:paraId="3F39AB10" w16cid:durableId="254A4F14"/>
+</w16cid:commentsIds>
 </file>
 
 <file path=word/endnotes.xml><?xml version="1.0" encoding="utf-8"?>
@@ -11581,17 +13077,17 @@
         <v:path o:extrusionok="f" gradientshapeok="t" o:connecttype="rect"/>
         <o:lock v:ext="edit" aspectratio="t"/>
       </v:shapetype>
-      <v:shape id="_x0000_i1548" type="#_x0000_t75" style="width:3in;height:3in" o:bullet="t"/>
+      <v:shape id="_x0000_i1750" type="#_x0000_t75" style="width:3in;height:3in" o:bullet="t"/>
     </w:pict>
   </w:numPicBullet>
   <w:numPicBullet w:numPicBulletId="1">
     <w:pict>
-      <v:shape id="_x0000_i1549" type="#_x0000_t75" style="width:3in;height:3in" o:bullet="t"/>
+      <v:shape id="_x0000_i1751" type="#_x0000_t75" style="width:3in;height:3in" o:bullet="t"/>
     </w:pict>
   </w:numPicBullet>
   <w:numPicBullet w:numPicBulletId="2">
     <w:pict>
-      <v:shape id="_x0000_i1550" type="#_x0000_t75" style="width:3in;height:3in" o:bullet="t"/>
+      <v:shape id="_x0000_i1752" type="#_x0000_t75" style="width:3in;height:3in" o:bullet="t"/>
     </w:pict>
   </w:numPicBullet>
   <w:abstractNum w:abstractNumId="0" w15:restartNumberingAfterBreak="0">
@@ -14678,6 +16174,119 @@
     </w:lvl>
   </w:abstractNum>
   <w:abstractNum w:abstractNumId="29" w15:restartNumberingAfterBreak="0">
+    <w:nsid w:val="6DEE0A03"/>
+    <w:multiLevelType w:val="hybridMultilevel"/>
+    <w:tmpl w:val="68DC24E6"/>
+    <w:lvl w:ilvl="0" w:tplc="04160001">
+      <w:start w:val="1"/>
+      <w:numFmt w:val="bullet"/>
+      <w:lvlText w:val=""/>
+      <w:lvlJc w:val="left"/>
+      <w:pPr>
+        <w:ind w:left="720" w:hanging="360"/>
+      </w:pPr>
+      <w:rPr>
+        <w:rFonts w:ascii="Symbol" w:hAnsi="Symbol" w:hint="default"/>
+      </w:rPr>
+    </w:lvl>
+    <w:lvl w:ilvl="1" w:tplc="04160003" w:tentative="1">
+      <w:start w:val="1"/>
+      <w:numFmt w:val="bullet"/>
+      <w:lvlText w:val="o"/>
+      <w:lvlJc w:val="left"/>
+      <w:pPr>
+        <w:ind w:left="1440" w:hanging="360"/>
+      </w:pPr>
+      <w:rPr>
+        <w:rFonts w:ascii="Courier New" w:hAnsi="Courier New" w:cs="Courier New" w:hint="default"/>
+      </w:rPr>
+    </w:lvl>
+    <w:lvl w:ilvl="2" w:tplc="04160005" w:tentative="1">
+      <w:start w:val="1"/>
+      <w:numFmt w:val="bullet"/>
+      <w:lvlText w:val=""/>
+      <w:lvlJc w:val="left"/>
+      <w:pPr>
+        <w:ind w:left="2160" w:hanging="360"/>
+      </w:pPr>
+      <w:rPr>
+        <w:rFonts w:ascii="Wingdings" w:hAnsi="Wingdings" w:hint="default"/>
+      </w:rPr>
+    </w:lvl>
+    <w:lvl w:ilvl="3" w:tplc="04160001" w:tentative="1">
+      <w:start w:val="1"/>
+      <w:numFmt w:val="bullet"/>
+      <w:lvlText w:val=""/>
+      <w:lvlJc w:val="left"/>
+      <w:pPr>
+        <w:ind w:left="2880" w:hanging="360"/>
+      </w:pPr>
+      <w:rPr>
+        <w:rFonts w:ascii="Symbol" w:hAnsi="Symbol" w:hint="default"/>
+      </w:rPr>
+    </w:lvl>
+    <w:lvl w:ilvl="4" w:tplc="04160003" w:tentative="1">
+      <w:start w:val="1"/>
+      <w:numFmt w:val="bullet"/>
+      <w:lvlText w:val="o"/>
+      <w:lvlJc w:val="left"/>
+      <w:pPr>
+        <w:ind w:left="3600" w:hanging="360"/>
+      </w:pPr>
+      <w:rPr>
+        <w:rFonts w:ascii="Courier New" w:hAnsi="Courier New" w:cs="Courier New" w:hint="default"/>
+      </w:rPr>
+    </w:lvl>
+    <w:lvl w:ilvl="5" w:tplc="04160005" w:tentative="1">
+      <w:start w:val="1"/>
+      <w:numFmt w:val="bullet"/>
+      <w:lvlText w:val=""/>
+      <w:lvlJc w:val="left"/>
+      <w:pPr>
+        <w:ind w:left="4320" w:hanging="360"/>
+      </w:pPr>
+      <w:rPr>
+        <w:rFonts w:ascii="Wingdings" w:hAnsi="Wingdings" w:hint="default"/>
+      </w:rPr>
+    </w:lvl>
+    <w:lvl w:ilvl="6" w:tplc="04160001" w:tentative="1">
+      <w:start w:val="1"/>
+      <w:numFmt w:val="bullet"/>
+      <w:lvlText w:val=""/>
+      <w:lvlJc w:val="left"/>
+      <w:pPr>
+        <w:ind w:left="5040" w:hanging="360"/>
+      </w:pPr>
+      <w:rPr>
+        <w:rFonts w:ascii="Symbol" w:hAnsi="Symbol" w:hint="default"/>
+      </w:rPr>
+    </w:lvl>
+    <w:lvl w:ilvl="7" w:tplc="04160003" w:tentative="1">
+      <w:start w:val="1"/>
+      <w:numFmt w:val="bullet"/>
+      <w:lvlText w:val="o"/>
+      <w:lvlJc w:val="left"/>
+      <w:pPr>
+        <w:ind w:left="5760" w:hanging="360"/>
+      </w:pPr>
+      <w:rPr>
+        <w:rFonts w:ascii="Courier New" w:hAnsi="Courier New" w:cs="Courier New" w:hint="default"/>
+      </w:rPr>
+    </w:lvl>
+    <w:lvl w:ilvl="8" w:tplc="04160005" w:tentative="1">
+      <w:start w:val="1"/>
+      <w:numFmt w:val="bullet"/>
+      <w:lvlText w:val=""/>
+      <w:lvlJc w:val="left"/>
+      <w:pPr>
+        <w:ind w:left="6480" w:hanging="360"/>
+      </w:pPr>
+      <w:rPr>
+        <w:rFonts w:ascii="Wingdings" w:hAnsi="Wingdings" w:hint="default"/>
+      </w:rPr>
+    </w:lvl>
+  </w:abstractNum>
+  <w:abstractNum w:abstractNumId="30" w15:restartNumberingAfterBreak="0">
     <w:nsid w:val="76EF08FD"/>
     <w:multiLevelType w:val="hybridMultilevel"/>
     <w:tmpl w:val="FEA0E02C"/>
@@ -14790,7 +16399,7 @@
       </w:rPr>
     </w:lvl>
   </w:abstractNum>
-  <w:abstractNum w:abstractNumId="30" w15:restartNumberingAfterBreak="0">
+  <w:abstractNum w:abstractNumId="31" w15:restartNumberingAfterBreak="0">
     <w:nsid w:val="79580019"/>
     <w:multiLevelType w:val="hybridMultilevel"/>
     <w:tmpl w:val="DD7A2DBA"/>
@@ -14967,7 +16576,7 @@
     <w:abstractNumId w:val="12"/>
   </w:num>
   <w:num w:numId="22">
-    <w:abstractNumId w:val="29"/>
+    <w:abstractNumId w:val="30"/>
   </w:num>
   <w:num w:numId="23">
     <w:abstractNumId w:val="14"/>
@@ -14979,7 +16588,7 @@
     <w:abstractNumId w:val="28"/>
   </w:num>
   <w:num w:numId="26">
-    <w:abstractNumId w:val="30"/>
+    <w:abstractNumId w:val="31"/>
   </w:num>
   <w:num w:numId="27">
     <w:abstractNumId w:val="25"/>
@@ -14996,8 +16605,49 @@
   <w:num w:numId="31">
     <w:abstractNumId w:val="4"/>
   </w:num>
+  <w:num w:numId="32">
+    <w:abstractNumId w:val="29"/>
+  </w:num>
+  <w:num w:numId="33">
+    <w:abstractNumId w:val="9"/>
+    <w:lvlOverride w:ilvl="0">
+      <w:startOverride w:val="1"/>
+    </w:lvlOverride>
+    <w:lvlOverride w:ilvl="1">
+      <w:startOverride w:val="1"/>
+    </w:lvlOverride>
+    <w:lvlOverride w:ilvl="2">
+      <w:startOverride w:val="1"/>
+    </w:lvlOverride>
+    <w:lvlOverride w:ilvl="3">
+      <w:startOverride w:val="1"/>
+    </w:lvlOverride>
+    <w:lvlOverride w:ilvl="4">
+      <w:startOverride w:val="1"/>
+    </w:lvlOverride>
+    <w:lvlOverride w:ilvl="5">
+      <w:startOverride w:val="1"/>
+    </w:lvlOverride>
+    <w:lvlOverride w:ilvl="6">
+      <w:startOverride w:val="1"/>
+    </w:lvlOverride>
+    <w:lvlOverride w:ilvl="7">
+      <w:startOverride w:val="1"/>
+    </w:lvlOverride>
+    <w:lvlOverride w:ilvl="8">
+      <w:startOverride w:val="1"/>
+    </w:lvlOverride>
+  </w:num>
   <w:numIdMacAtCleanup w:val="7"/>
 </w:numbering>
+</file>
+
+<file path=word/people.xml><?xml version="1.0" encoding="utf-8"?>
+<w15:people xmlns:wpc="http://schemas.microsoft.com/office/word/2010/wordprocessingCanvas" xmlns:cx="http://schemas.microsoft.com/office/drawing/2014/chartex" xmlns:cx1="http://schemas.microsoft.com/office/drawing/2015/9/8/chartex" xmlns:cx2="http://schemas.microsoft.com/office/drawing/2015/10/21/chartex" xmlns:cx3="http://schemas.microsoft.com/office/drawing/2016/5/9/chartex" xmlns:cx4="http://schemas.microsoft.com/office/drawing/2016/5/10/chartex" xmlns:cx5="http://schemas.microsoft.com/office/drawing/2016/5/11/chartex" xmlns:cx6="http://schemas.microsoft.com/office/drawing/2016/5/12/chartex" xmlns:cx7="http://schemas.microsoft.com/office/drawing/2016/5/13/chartex" xmlns:cx8="http://schemas.microsoft.com/office/drawing/2016/5/14/chartex" xmlns:mc="http://schemas.openxmlformats.org/markup-compatibility/2006" xmlns:aink="http://schemas.microsoft.com/office/drawing/2016/ink" xmlns:am3d="http://schemas.microsoft.com/office/drawing/2017/model3d" xmlns:o="urn:schemas-microsoft-com:office:office" xmlns:r="http://schemas.openxmlformats.org/officeDocument/2006/relationships" xmlns:m="http://schemas.openxmlformats.org/officeDocument/2006/math" xmlns:v="urn:schemas-microsoft-com:vml" xmlns:wp14="http://schemas.microsoft.com/office/word/2010/wordprocessingDrawing" xmlns:wp="http://schemas.openxmlformats.org/drawingml/2006/wordprocessingDrawing" xmlns:w10="urn:schemas-microsoft-com:office:word" xmlns:w="http://schemas.openxmlformats.org/wordprocessingml/2006/main" xmlns:w14="http://schemas.microsoft.com/office/word/2010/wordml" xmlns:w15="http://schemas.microsoft.com/office/word/2012/wordml" xmlns:w16cex="http://schemas.microsoft.com/office/word/2018/wordml/cex" xmlns:w16cid="http://schemas.microsoft.com/office/word/2016/wordml/cid" xmlns:w16="http://schemas.microsoft.com/office/word/2018/wordml" xmlns:w16sdtdh="http://schemas.microsoft.com/office/word/2020/wordml/sdtdatahash" xmlns:w16se="http://schemas.microsoft.com/office/word/2015/wordml/symex" xmlns:wpg="http://schemas.microsoft.com/office/word/2010/wordprocessingGroup" xmlns:wpi="http://schemas.microsoft.com/office/word/2010/wordprocessingInk" xmlns:wne="http://schemas.microsoft.com/office/word/2006/wordml" xmlns:wps="http://schemas.microsoft.com/office/word/2010/wordprocessingShape" mc:Ignorable="w14 w15 w16se w16cid w16 w16cex w16sdtdh wp14">
+  <w15:person w15:author="FABRICIO GALENDE MARQUES DE CARVALHO">
+    <w15:presenceInfo w15:providerId="None" w15:userId="FABRICIO GALENDE MARQUES DE CARVALHO"/>
+  </w15:person>
+</w15:people>
 </file>
 
 <file path=word/styles.xml><?xml version="1.0" encoding="utf-8"?>
@@ -15614,6 +17264,7 @@
   <w:style w:type="character" w:default="1" w:styleId="Fontepargpadro">
     <w:name w:val="Default Paragraph Font"/>
     <w:uiPriority w:val="1"/>
+    <w:semiHidden/>
     <w:unhideWhenUsed/>
   </w:style>
   <w:style w:type="table" w:default="1" w:styleId="Tabelanormal">
@@ -15773,6 +17424,7 @@
   <w:style w:type="paragraph" w:styleId="Textodecomentrio">
     <w:name w:val="annotation text"/>
     <w:basedOn w:val="Normal"/>
+    <w:link w:val="TextodecomentrioChar"/>
     <w:semiHidden/>
     <w:rsid w:val="00803056"/>
     <w:rPr>
@@ -16675,6 +18327,42 @@
       <w:szCs w:val="24"/>
     </w:rPr>
   </w:style>
+  <w:style w:type="paragraph" w:styleId="Assuntodocomentrio">
+    <w:name w:val="annotation subject"/>
+    <w:basedOn w:val="Textodecomentrio"/>
+    <w:next w:val="Textodecomentrio"/>
+    <w:link w:val="AssuntodocomentrioChar"/>
+    <w:uiPriority w:val="99"/>
+    <w:semiHidden/>
+    <w:unhideWhenUsed/>
+    <w:rsid w:val="007963A8"/>
+    <w:pPr>
+      <w:spacing w:line="240" w:lineRule="auto"/>
+    </w:pPr>
+    <w:rPr>
+      <w:b/>
+      <w:bCs/>
+    </w:rPr>
+  </w:style>
+  <w:style w:type="character" w:customStyle="1" w:styleId="TextodecomentrioChar">
+    <w:name w:val="Texto de comentário Char"/>
+    <w:basedOn w:val="Fontepargpadro"/>
+    <w:link w:val="Textodecomentrio"/>
+    <w:semiHidden/>
+    <w:rsid w:val="007963A8"/>
+  </w:style>
+  <w:style w:type="character" w:customStyle="1" w:styleId="AssuntodocomentrioChar">
+    <w:name w:val="Assunto do comentário Char"/>
+    <w:basedOn w:val="TextodecomentrioChar"/>
+    <w:link w:val="Assuntodocomentrio"/>
+    <w:uiPriority w:val="99"/>
+    <w:semiHidden/>
+    <w:rsid w:val="007963A8"/>
+    <w:rPr>
+      <w:b/>
+      <w:bCs/>
+    </w:rPr>
+  </w:style>
 </w:styles>
 </file>
 
@@ -16962,12 +18650,6 @@
 </file>
 
 <file path=customXml/item1.xml><?xml version="1.0" encoding="utf-8"?>
-<p:properties xmlns:p="http://schemas.microsoft.com/office/2006/metadata/properties" xmlns:xsi="http://www.w3.org/2001/XMLSchema-instance" xmlns:pc="http://schemas.microsoft.com/office/infopath/2007/PartnerControls">
-  <documentManagement/>
-</p:properties>
-</file>
-
-<file path=customXml/item2.xml><?xml version="1.0" encoding="utf-8"?>
 <?mso-contentType ?>
 <FormTemplates xmlns="http://schemas.microsoft.com/sharepoint/v3/contenttype/forms">
   <Display>DocumentLibraryForm</Display>
@@ -16976,11 +18658,13 @@
 </FormTemplates>
 </file>
 
-<file path=customXml/item3.xml><?xml version="1.0" encoding="utf-8"?>
-<b:Sources xmlns:b="http://schemas.openxmlformats.org/officeDocument/2006/bibliography" xmlns="http://schemas.openxmlformats.org/officeDocument/2006/bibliography" SelectedStyle="\APA.XSL" StyleName="APA"/>
+<file path=customXml/item2.xml><?xml version="1.0" encoding="utf-8"?>
+<p:properties xmlns:p="http://schemas.microsoft.com/office/2006/metadata/properties" xmlns:xsi="http://www.w3.org/2001/XMLSchema-instance" xmlns:pc="http://schemas.microsoft.com/office/infopath/2007/PartnerControls">
+  <documentManagement/>
+</p:properties>
 </file>
 
-<file path=customXml/item4.xml><?xml version="1.0" encoding="utf-8"?>
+<file path=customXml/item3.xml><?xml version="1.0" encoding="utf-8"?>
 <ct:contentTypeSchema xmlns:ct="http://schemas.microsoft.com/office/2006/metadata/contentType" xmlns:ma="http://schemas.microsoft.com/office/2006/metadata/properties/metaAttributes" ct:_="" ma:_="" ma:contentTypeName="Documento" ma:contentTypeID="0x0101004C39DF6BC217F241A29FABDCD788E37F" ma:contentTypeVersion="0" ma:contentTypeDescription="Crie um novo documento." ma:contentTypeScope="" ma:versionID="f899a280e14cad76217407682fa473d0">
   <xsd:schema xmlns:xsd="http://www.w3.org/2001/XMLSchema" xmlns:xs="http://www.w3.org/2001/XMLSchema" xmlns:p="http://schemas.microsoft.com/office/2006/metadata/properties" targetNamespace="http://schemas.microsoft.com/office/2006/metadata/properties" ma:root="true" ma:fieldsID="8d2d35cd79d80d3b38601b74d693a05d">
     <xsd:element name="properties">
@@ -17094,7 +18778,19 @@
 </ct:contentTypeSchema>
 </file>
 
+<file path=customXml/item4.xml><?xml version="1.0" encoding="utf-8"?>
+<b:Sources xmlns:b="http://schemas.openxmlformats.org/officeDocument/2006/bibliography" xmlns="http://schemas.openxmlformats.org/officeDocument/2006/bibliography" SelectedStyle="\APA.XSL" StyleName="APA"/>
+</file>
+
 <file path=customXml/itemProps1.xml><?xml version="1.0" encoding="utf-8"?>
+<ds:datastoreItem xmlns:ds="http://schemas.openxmlformats.org/officeDocument/2006/customXml" ds:itemID="{469C54D7-AD47-4010-B8D4-7FC283F7B5D4}">
+  <ds:schemaRefs>
+    <ds:schemaRef ds:uri="http://schemas.microsoft.com/sharepoint/v3/contenttype/forms"/>
+  </ds:schemaRefs>
+</ds:datastoreItem>
+</file>
+
+<file path=customXml/itemProps2.xml><?xml version="1.0" encoding="utf-8"?>
 <ds:datastoreItem xmlns:ds="http://schemas.openxmlformats.org/officeDocument/2006/customXml" ds:itemID="{2975B0AA-4105-490F-95C0-8D9E2528216A}">
   <ds:schemaRefs>
     <ds:schemaRef ds:uri="http://schemas.microsoft.com/office/2006/metadata/properties"/>
@@ -17103,23 +18799,7 @@
 </ds:datastoreItem>
 </file>
 
-<file path=customXml/itemProps2.xml><?xml version="1.0" encoding="utf-8"?>
-<ds:datastoreItem xmlns:ds="http://schemas.openxmlformats.org/officeDocument/2006/customXml" ds:itemID="{469C54D7-AD47-4010-B8D4-7FC283F7B5D4}">
-  <ds:schemaRefs>
-    <ds:schemaRef ds:uri="http://schemas.microsoft.com/sharepoint/v3/contenttype/forms"/>
-  </ds:schemaRefs>
-</ds:datastoreItem>
-</file>
-
 <file path=customXml/itemProps3.xml><?xml version="1.0" encoding="utf-8"?>
-<ds:datastoreItem xmlns:ds="http://schemas.openxmlformats.org/officeDocument/2006/customXml" ds:itemID="{A049A16F-1B48-4DA5-8472-3F25409AC68C}">
-  <ds:schemaRefs>
-    <ds:schemaRef ds:uri="http://schemas.openxmlformats.org/officeDocument/2006/bibliography"/>
-  </ds:schemaRefs>
-</ds:datastoreItem>
-</file>
-
-<file path=customXml/itemProps4.xml><?xml version="1.0" encoding="utf-8"?>
 <ds:datastoreItem xmlns:ds="http://schemas.openxmlformats.org/officeDocument/2006/customXml" ds:itemID="{3754CBA6-CFD3-4A1E-B344-80A833E68643}">
   <ds:schemaRefs>
     <ds:schemaRef ds:uri="http://schemas.microsoft.com/office/2006/metadata/contentType"/>
@@ -17133,4 +18813,12 @@
     <ds:schemaRef ds:uri="http://schemas.microsoft.com/office/infopath/2007/PartnerControls"/>
   </ds:schemaRefs>
 </ds:datastoreItem>
+</file>
+
+<file path=customXml/itemProps4.xml><?xml version="1.0" encoding="utf-8"?>
+<ds:datastoreItem xmlns:ds="http://schemas.openxmlformats.org/officeDocument/2006/customXml" ds:itemID="{A049A16F-1B48-4DA5-8472-3F25409AC68C}">
+  <ds:schemaRefs>
+    <ds:schemaRef ds:uri="http://schemas.openxmlformats.org/officeDocument/2006/bibliography"/>
+  </ds:schemaRefs>
+</ds:datastoreItem>
 </file>
</xml_diff>